<commit_message>
thuanan: sua file bao cao, pp
</commit_message>
<xml_diff>
--- a/Final.docx
+++ b/Final.docx
@@ -2359,19 +2359,28 @@
               <w:tab w:val="right" w:leader="dot" w:pos="9395"/>
             </w:tabs>
             <w:rPr>
-              <w:rFonts w:cstheme="minorBidi"/>
+              <w:rFonts w:ascii="Times New Roman" w:hAnsi="Times New Roman"/>
               <w:noProof/>
               <w:sz w:val="26"/>
               <w:szCs w:val="26"/>
             </w:rPr>
           </w:pPr>
           <w:r>
+            <w:rPr>
+              <w:rFonts w:ascii="Times New Roman" w:hAnsi="Times New Roman"/>
+            </w:rPr>
             <w:fldChar w:fldCharType="begin"/>
           </w:r>
           <w:r>
+            <w:rPr>
+              <w:rFonts w:ascii="Times New Roman" w:hAnsi="Times New Roman"/>
+            </w:rPr>
             <w:instrText xml:space="preserve"> TOC \o "1-3" \h \z \u </w:instrText>
           </w:r>
           <w:r>
+            <w:rPr>
+              <w:rFonts w:ascii="Times New Roman" w:hAnsi="Times New Roman"/>
+            </w:rPr>
             <w:fldChar w:fldCharType="separate"/>
           </w:r>
           <w:hyperlink w:anchor="_Toc60947029" w:history="1">
@@ -2389,6 +2398,7 @@
             </w:r>
             <w:r>
               <w:rPr>
+                <w:rFonts w:ascii="Times New Roman" w:hAnsi="Times New Roman"/>
                 <w:noProof/>
                 <w:webHidden/>
                 <w:sz w:val="26"/>
@@ -2398,6 +2408,7 @@
             </w:r>
             <w:r>
               <w:rPr>
+                <w:rFonts w:ascii="Times New Roman" w:hAnsi="Times New Roman"/>
                 <w:noProof/>
                 <w:webHidden/>
                 <w:sz w:val="26"/>
@@ -2407,6 +2418,7 @@
             </w:r>
             <w:r>
               <w:rPr>
+                <w:rFonts w:ascii="Times New Roman" w:hAnsi="Times New Roman"/>
                 <w:noProof/>
                 <w:webHidden/>
                 <w:sz w:val="26"/>
@@ -2416,6 +2428,7 @@
             </w:r>
             <w:r>
               <w:rPr>
+                <w:rFonts w:ascii="Times New Roman" w:hAnsi="Times New Roman"/>
                 <w:noProof/>
                 <w:webHidden/>
                 <w:sz w:val="26"/>
@@ -2424,6 +2437,7 @@
             </w:r>
             <w:r>
               <w:rPr>
+                <w:rFonts w:ascii="Times New Roman" w:hAnsi="Times New Roman"/>
                 <w:noProof/>
                 <w:webHidden/>
                 <w:sz w:val="26"/>
@@ -2433,6 +2447,7 @@
             </w:r>
             <w:r>
               <w:rPr>
+                <w:rFonts w:ascii="Times New Roman" w:hAnsi="Times New Roman"/>
                 <w:noProof/>
                 <w:webHidden/>
                 <w:sz w:val="26"/>
@@ -2442,6 +2457,7 @@
             </w:r>
             <w:r>
               <w:rPr>
+                <w:rFonts w:ascii="Times New Roman" w:hAnsi="Times New Roman"/>
                 <w:noProof/>
                 <w:webHidden/>
                 <w:sz w:val="26"/>
@@ -2459,7 +2475,7 @@
               <w:tab w:val="right" w:leader="dot" w:pos="9395"/>
             </w:tabs>
             <w:rPr>
-              <w:rFonts w:cstheme="minorBidi"/>
+              <w:rFonts w:ascii="Times New Roman" w:hAnsi="Times New Roman"/>
               <w:noProof/>
               <w:sz w:val="26"/>
               <w:szCs w:val="26"/>
@@ -2480,7 +2496,7 @@
             </w:r>
             <w:r>
               <w:rPr>
-                <w:rFonts w:cstheme="minorBidi"/>
+                <w:rFonts w:ascii="Times New Roman" w:hAnsi="Times New Roman"/>
                 <w:noProof/>
                 <w:sz w:val="26"/>
                 <w:szCs w:val="26"/>
@@ -2501,6 +2517,7 @@
             </w:r>
             <w:r>
               <w:rPr>
+                <w:rFonts w:ascii="Times New Roman" w:hAnsi="Times New Roman"/>
                 <w:noProof/>
                 <w:webHidden/>
                 <w:sz w:val="26"/>
@@ -2510,6 +2527,7 @@
             </w:r>
             <w:r>
               <w:rPr>
+                <w:rFonts w:ascii="Times New Roman" w:hAnsi="Times New Roman"/>
                 <w:noProof/>
                 <w:webHidden/>
                 <w:sz w:val="26"/>
@@ -2519,6 +2537,7 @@
             </w:r>
             <w:r>
               <w:rPr>
+                <w:rFonts w:ascii="Times New Roman" w:hAnsi="Times New Roman"/>
                 <w:noProof/>
                 <w:webHidden/>
                 <w:sz w:val="26"/>
@@ -2528,6 +2547,7 @@
             </w:r>
             <w:r>
               <w:rPr>
+                <w:rFonts w:ascii="Times New Roman" w:hAnsi="Times New Roman"/>
                 <w:noProof/>
                 <w:webHidden/>
                 <w:sz w:val="26"/>
@@ -2536,6 +2556,7 @@
             </w:r>
             <w:r>
               <w:rPr>
+                <w:rFonts w:ascii="Times New Roman" w:hAnsi="Times New Roman"/>
                 <w:noProof/>
                 <w:webHidden/>
                 <w:sz w:val="26"/>
@@ -2545,6 +2566,7 @@
             </w:r>
             <w:r>
               <w:rPr>
+                <w:rFonts w:ascii="Times New Roman" w:hAnsi="Times New Roman"/>
                 <w:noProof/>
                 <w:webHidden/>
                 <w:sz w:val="26"/>
@@ -2554,6 +2576,7 @@
             </w:r>
             <w:r>
               <w:rPr>
+                <w:rFonts w:ascii="Times New Roman" w:hAnsi="Times New Roman"/>
                 <w:noProof/>
                 <w:webHidden/>
                 <w:sz w:val="26"/>
@@ -2571,7 +2594,7 @@
               <w:tab w:val="right" w:leader="dot" w:pos="9395"/>
             </w:tabs>
             <w:rPr>
-              <w:rFonts w:cstheme="minorBidi"/>
+              <w:rFonts w:ascii="Times New Roman" w:hAnsi="Times New Roman"/>
               <w:noProof/>
               <w:sz w:val="26"/>
               <w:szCs w:val="26"/>
@@ -2592,7 +2615,7 @@
             </w:r>
             <w:r>
               <w:rPr>
-                <w:rFonts w:cstheme="minorBidi"/>
+                <w:rFonts w:ascii="Times New Roman" w:hAnsi="Times New Roman"/>
                 <w:noProof/>
                 <w:sz w:val="26"/>
                 <w:szCs w:val="26"/>
@@ -2613,6 +2636,7 @@
             </w:r>
             <w:r>
               <w:rPr>
+                <w:rFonts w:ascii="Times New Roman" w:hAnsi="Times New Roman"/>
                 <w:noProof/>
                 <w:webHidden/>
                 <w:sz w:val="26"/>
@@ -2622,6 +2646,7 @@
             </w:r>
             <w:r>
               <w:rPr>
+                <w:rFonts w:ascii="Times New Roman" w:hAnsi="Times New Roman"/>
                 <w:noProof/>
                 <w:webHidden/>
                 <w:sz w:val="26"/>
@@ -2631,6 +2656,7 @@
             </w:r>
             <w:r>
               <w:rPr>
+                <w:rFonts w:ascii="Times New Roman" w:hAnsi="Times New Roman"/>
                 <w:noProof/>
                 <w:webHidden/>
                 <w:sz w:val="26"/>
@@ -2640,6 +2666,7 @@
             </w:r>
             <w:r>
               <w:rPr>
+                <w:rFonts w:ascii="Times New Roman" w:hAnsi="Times New Roman"/>
                 <w:noProof/>
                 <w:webHidden/>
                 <w:sz w:val="26"/>
@@ -2648,6 +2675,7 @@
             </w:r>
             <w:r>
               <w:rPr>
+                <w:rFonts w:ascii="Times New Roman" w:hAnsi="Times New Roman"/>
                 <w:noProof/>
                 <w:webHidden/>
                 <w:sz w:val="26"/>
@@ -2657,6 +2685,7 @@
             </w:r>
             <w:r>
               <w:rPr>
+                <w:rFonts w:ascii="Times New Roman" w:hAnsi="Times New Roman"/>
                 <w:noProof/>
                 <w:webHidden/>
                 <w:sz w:val="26"/>
@@ -2666,6 +2695,7 @@
             </w:r>
             <w:r>
               <w:rPr>
+                <w:rFonts w:ascii="Times New Roman" w:hAnsi="Times New Roman"/>
                 <w:noProof/>
                 <w:webHidden/>
                 <w:sz w:val="26"/>
@@ -2683,7 +2713,7 @@
               <w:tab w:val="right" w:leader="dot" w:pos="9395"/>
             </w:tabs>
             <w:rPr>
-              <w:rFonts w:cstheme="minorBidi"/>
+              <w:rFonts w:ascii="Times New Roman" w:hAnsi="Times New Roman"/>
               <w:noProof/>
               <w:sz w:val="26"/>
               <w:szCs w:val="26"/>
@@ -2704,7 +2734,7 @@
             </w:r>
             <w:r>
               <w:rPr>
-                <w:rFonts w:cstheme="minorBidi"/>
+                <w:rFonts w:ascii="Times New Roman" w:hAnsi="Times New Roman"/>
                 <w:noProof/>
                 <w:sz w:val="26"/>
                 <w:szCs w:val="26"/>
@@ -2725,6 +2755,7 @@
             </w:r>
             <w:r>
               <w:rPr>
+                <w:rFonts w:ascii="Times New Roman" w:hAnsi="Times New Roman"/>
                 <w:noProof/>
                 <w:webHidden/>
                 <w:sz w:val="26"/>
@@ -2734,6 +2765,7 @@
             </w:r>
             <w:r>
               <w:rPr>
+                <w:rFonts w:ascii="Times New Roman" w:hAnsi="Times New Roman"/>
                 <w:noProof/>
                 <w:webHidden/>
                 <w:sz w:val="26"/>
@@ -2743,6 +2775,7 @@
             </w:r>
             <w:r>
               <w:rPr>
+                <w:rFonts w:ascii="Times New Roman" w:hAnsi="Times New Roman"/>
                 <w:noProof/>
                 <w:webHidden/>
                 <w:sz w:val="26"/>
@@ -2752,6 +2785,7 @@
             </w:r>
             <w:r>
               <w:rPr>
+                <w:rFonts w:ascii="Times New Roman" w:hAnsi="Times New Roman"/>
                 <w:noProof/>
                 <w:webHidden/>
                 <w:sz w:val="26"/>
@@ -2760,6 +2794,7 @@
             </w:r>
             <w:r>
               <w:rPr>
+                <w:rFonts w:ascii="Times New Roman" w:hAnsi="Times New Roman"/>
                 <w:noProof/>
                 <w:webHidden/>
                 <w:sz w:val="26"/>
@@ -2769,6 +2804,7 @@
             </w:r>
             <w:r>
               <w:rPr>
+                <w:rFonts w:ascii="Times New Roman" w:hAnsi="Times New Roman"/>
                 <w:noProof/>
                 <w:webHidden/>
                 <w:sz w:val="26"/>
@@ -2778,6 +2814,7 @@
             </w:r>
             <w:r>
               <w:rPr>
+                <w:rFonts w:ascii="Times New Roman" w:hAnsi="Times New Roman"/>
                 <w:noProof/>
                 <w:webHidden/>
                 <w:sz w:val="26"/>
@@ -2795,7 +2832,7 @@
               <w:tab w:val="right" w:leader="dot" w:pos="9395"/>
             </w:tabs>
             <w:rPr>
-              <w:rFonts w:cstheme="minorBidi"/>
+              <w:rFonts w:ascii="Times New Roman" w:hAnsi="Times New Roman"/>
               <w:noProof/>
               <w:sz w:val="26"/>
               <w:szCs w:val="26"/>
@@ -2816,7 +2853,7 @@
             </w:r>
             <w:r>
               <w:rPr>
-                <w:rFonts w:cstheme="minorBidi"/>
+                <w:rFonts w:ascii="Times New Roman" w:hAnsi="Times New Roman"/>
                 <w:noProof/>
                 <w:sz w:val="26"/>
                 <w:szCs w:val="26"/>
@@ -2837,6 +2874,7 @@
             </w:r>
             <w:r>
               <w:rPr>
+                <w:rFonts w:ascii="Times New Roman" w:hAnsi="Times New Roman"/>
                 <w:noProof/>
                 <w:webHidden/>
                 <w:sz w:val="26"/>
@@ -2846,6 +2884,7 @@
             </w:r>
             <w:r>
               <w:rPr>
+                <w:rFonts w:ascii="Times New Roman" w:hAnsi="Times New Roman"/>
                 <w:noProof/>
                 <w:webHidden/>
                 <w:sz w:val="26"/>
@@ -2855,6 +2894,7 @@
             </w:r>
             <w:r>
               <w:rPr>
+                <w:rFonts w:ascii="Times New Roman" w:hAnsi="Times New Roman"/>
                 <w:noProof/>
                 <w:webHidden/>
                 <w:sz w:val="26"/>
@@ -2864,6 +2904,7 @@
             </w:r>
             <w:r>
               <w:rPr>
+                <w:rFonts w:ascii="Times New Roman" w:hAnsi="Times New Roman"/>
                 <w:noProof/>
                 <w:webHidden/>
                 <w:sz w:val="26"/>
@@ -2872,6 +2913,7 @@
             </w:r>
             <w:r>
               <w:rPr>
+                <w:rFonts w:ascii="Times New Roman" w:hAnsi="Times New Roman"/>
                 <w:noProof/>
                 <w:webHidden/>
                 <w:sz w:val="26"/>
@@ -2881,6 +2923,7 @@
             </w:r>
             <w:r>
               <w:rPr>
+                <w:rFonts w:ascii="Times New Roman" w:hAnsi="Times New Roman"/>
                 <w:noProof/>
                 <w:webHidden/>
                 <w:sz w:val="26"/>
@@ -2890,6 +2933,7 @@
             </w:r>
             <w:r>
               <w:rPr>
+                <w:rFonts w:ascii="Times New Roman" w:hAnsi="Times New Roman"/>
                 <w:noProof/>
                 <w:webHidden/>
                 <w:sz w:val="26"/>
@@ -2906,7 +2950,7 @@
               <w:tab w:val="right" w:leader="dot" w:pos="9395"/>
             </w:tabs>
             <w:rPr>
-              <w:rFonts w:cstheme="minorBidi"/>
+              <w:rFonts w:ascii="Times New Roman" w:hAnsi="Times New Roman"/>
               <w:noProof/>
               <w:sz w:val="26"/>
               <w:szCs w:val="26"/>
@@ -2927,6 +2971,7 @@
             </w:r>
             <w:r>
               <w:rPr>
+                <w:rFonts w:ascii="Times New Roman" w:hAnsi="Times New Roman"/>
                 <w:noProof/>
                 <w:webHidden/>
                 <w:sz w:val="26"/>
@@ -2936,6 +2981,7 @@
             </w:r>
             <w:r>
               <w:rPr>
+                <w:rFonts w:ascii="Times New Roman" w:hAnsi="Times New Roman"/>
                 <w:noProof/>
                 <w:webHidden/>
                 <w:sz w:val="26"/>
@@ -2945,6 +2991,7 @@
             </w:r>
             <w:r>
               <w:rPr>
+                <w:rFonts w:ascii="Times New Roman" w:hAnsi="Times New Roman"/>
                 <w:noProof/>
                 <w:webHidden/>
                 <w:sz w:val="26"/>
@@ -2954,6 +3001,7 @@
             </w:r>
             <w:r>
               <w:rPr>
+                <w:rFonts w:ascii="Times New Roman" w:hAnsi="Times New Roman"/>
                 <w:noProof/>
                 <w:webHidden/>
                 <w:sz w:val="26"/>
@@ -2962,6 +3010,7 @@
             </w:r>
             <w:r>
               <w:rPr>
+                <w:rFonts w:ascii="Times New Roman" w:hAnsi="Times New Roman"/>
                 <w:noProof/>
                 <w:webHidden/>
                 <w:sz w:val="26"/>
@@ -2971,6 +3020,7 @@
             </w:r>
             <w:r>
               <w:rPr>
+                <w:rFonts w:ascii="Times New Roman" w:hAnsi="Times New Roman"/>
                 <w:noProof/>
                 <w:webHidden/>
                 <w:sz w:val="26"/>
@@ -2980,6 +3030,7 @@
             </w:r>
             <w:r>
               <w:rPr>
+                <w:rFonts w:ascii="Times New Roman" w:hAnsi="Times New Roman"/>
                 <w:noProof/>
                 <w:webHidden/>
                 <w:sz w:val="26"/>
@@ -2997,7 +3048,7 @@
               <w:tab w:val="right" w:leader="dot" w:pos="9395"/>
             </w:tabs>
             <w:rPr>
-              <w:rFonts w:cstheme="minorBidi"/>
+              <w:rFonts w:ascii="Times New Roman" w:hAnsi="Times New Roman"/>
               <w:noProof/>
               <w:sz w:val="26"/>
               <w:szCs w:val="26"/>
@@ -3018,7 +3069,7 @@
             </w:r>
             <w:r>
               <w:rPr>
-                <w:rFonts w:cstheme="minorBidi"/>
+                <w:rFonts w:ascii="Times New Roman" w:hAnsi="Times New Roman"/>
                 <w:noProof/>
                 <w:sz w:val="26"/>
                 <w:szCs w:val="26"/>
@@ -3039,6 +3090,7 @@
             </w:r>
             <w:r>
               <w:rPr>
+                <w:rFonts w:ascii="Times New Roman" w:hAnsi="Times New Roman"/>
                 <w:noProof/>
                 <w:webHidden/>
                 <w:sz w:val="26"/>
@@ -3048,6 +3100,7 @@
             </w:r>
             <w:r>
               <w:rPr>
+                <w:rFonts w:ascii="Times New Roman" w:hAnsi="Times New Roman"/>
                 <w:noProof/>
                 <w:webHidden/>
                 <w:sz w:val="26"/>
@@ -3057,6 +3110,7 @@
             </w:r>
             <w:r>
               <w:rPr>
+                <w:rFonts w:ascii="Times New Roman" w:hAnsi="Times New Roman"/>
                 <w:noProof/>
                 <w:webHidden/>
                 <w:sz w:val="26"/>
@@ -3066,6 +3120,7 @@
             </w:r>
             <w:r>
               <w:rPr>
+                <w:rFonts w:ascii="Times New Roman" w:hAnsi="Times New Roman"/>
                 <w:noProof/>
                 <w:webHidden/>
                 <w:sz w:val="26"/>
@@ -3074,6 +3129,7 @@
             </w:r>
             <w:r>
               <w:rPr>
+                <w:rFonts w:ascii="Times New Roman" w:hAnsi="Times New Roman"/>
                 <w:noProof/>
                 <w:webHidden/>
                 <w:sz w:val="26"/>
@@ -3083,6 +3139,7 @@
             </w:r>
             <w:r>
               <w:rPr>
+                <w:rFonts w:ascii="Times New Roman" w:hAnsi="Times New Roman"/>
                 <w:noProof/>
                 <w:webHidden/>
                 <w:sz w:val="26"/>
@@ -3092,6 +3149,7 @@
             </w:r>
             <w:r>
               <w:rPr>
+                <w:rFonts w:ascii="Times New Roman" w:hAnsi="Times New Roman"/>
                 <w:noProof/>
                 <w:webHidden/>
                 <w:sz w:val="26"/>
@@ -3109,7 +3167,7 @@
               <w:tab w:val="right" w:leader="dot" w:pos="9395"/>
             </w:tabs>
             <w:rPr>
-              <w:rFonts w:cstheme="minorBidi"/>
+              <w:rFonts w:ascii="Times New Roman" w:hAnsi="Times New Roman"/>
               <w:noProof/>
               <w:sz w:val="26"/>
               <w:szCs w:val="26"/>
@@ -3130,7 +3188,7 @@
             </w:r>
             <w:r>
               <w:rPr>
-                <w:rFonts w:cstheme="minorBidi"/>
+                <w:rFonts w:ascii="Times New Roman" w:hAnsi="Times New Roman"/>
                 <w:noProof/>
                 <w:sz w:val="26"/>
                 <w:szCs w:val="26"/>
@@ -3151,6 +3209,7 @@
             </w:r>
             <w:r>
               <w:rPr>
+                <w:rFonts w:ascii="Times New Roman" w:hAnsi="Times New Roman"/>
                 <w:noProof/>
                 <w:webHidden/>
                 <w:sz w:val="26"/>
@@ -3160,6 +3219,7 @@
             </w:r>
             <w:r>
               <w:rPr>
+                <w:rFonts w:ascii="Times New Roman" w:hAnsi="Times New Roman"/>
                 <w:noProof/>
                 <w:webHidden/>
                 <w:sz w:val="26"/>
@@ -3169,6 +3229,7 @@
             </w:r>
             <w:r>
               <w:rPr>
+                <w:rFonts w:ascii="Times New Roman" w:hAnsi="Times New Roman"/>
                 <w:noProof/>
                 <w:webHidden/>
                 <w:sz w:val="26"/>
@@ -3178,6 +3239,7 @@
             </w:r>
             <w:r>
               <w:rPr>
+                <w:rFonts w:ascii="Times New Roman" w:hAnsi="Times New Roman"/>
                 <w:noProof/>
                 <w:webHidden/>
                 <w:sz w:val="26"/>
@@ -3186,6 +3248,7 @@
             </w:r>
             <w:r>
               <w:rPr>
+                <w:rFonts w:ascii="Times New Roman" w:hAnsi="Times New Roman"/>
                 <w:noProof/>
                 <w:webHidden/>
                 <w:sz w:val="26"/>
@@ -3195,6 +3258,7 @@
             </w:r>
             <w:r>
               <w:rPr>
+                <w:rFonts w:ascii="Times New Roman" w:hAnsi="Times New Roman"/>
                 <w:noProof/>
                 <w:webHidden/>
                 <w:sz w:val="26"/>
@@ -3204,6 +3268,7 @@
             </w:r>
             <w:r>
               <w:rPr>
+                <w:rFonts w:ascii="Times New Roman" w:hAnsi="Times New Roman"/>
                 <w:noProof/>
                 <w:webHidden/>
                 <w:sz w:val="26"/>
@@ -3221,7 +3286,7 @@
               <w:tab w:val="right" w:leader="dot" w:pos="9395"/>
             </w:tabs>
             <w:rPr>
-              <w:rFonts w:cstheme="minorBidi"/>
+              <w:rFonts w:ascii="Times New Roman" w:hAnsi="Times New Roman"/>
               <w:noProof/>
               <w:sz w:val="26"/>
               <w:szCs w:val="26"/>
@@ -3242,7 +3307,7 @@
             </w:r>
             <w:r>
               <w:rPr>
-                <w:rFonts w:cstheme="minorBidi"/>
+                <w:rFonts w:ascii="Times New Roman" w:hAnsi="Times New Roman"/>
                 <w:noProof/>
                 <w:sz w:val="26"/>
                 <w:szCs w:val="26"/>
@@ -3263,6 +3328,7 @@
             </w:r>
             <w:r>
               <w:rPr>
+                <w:rFonts w:ascii="Times New Roman" w:hAnsi="Times New Roman"/>
                 <w:noProof/>
                 <w:webHidden/>
                 <w:sz w:val="26"/>
@@ -3272,6 +3338,7 @@
             </w:r>
             <w:r>
               <w:rPr>
+                <w:rFonts w:ascii="Times New Roman" w:hAnsi="Times New Roman"/>
                 <w:noProof/>
                 <w:webHidden/>
                 <w:sz w:val="26"/>
@@ -3281,6 +3348,7 @@
             </w:r>
             <w:r>
               <w:rPr>
+                <w:rFonts w:ascii="Times New Roman" w:hAnsi="Times New Roman"/>
                 <w:noProof/>
                 <w:webHidden/>
                 <w:sz w:val="26"/>
@@ -3290,6 +3358,7 @@
             </w:r>
             <w:r>
               <w:rPr>
+                <w:rFonts w:ascii="Times New Roman" w:hAnsi="Times New Roman"/>
                 <w:noProof/>
                 <w:webHidden/>
                 <w:sz w:val="26"/>
@@ -3298,6 +3367,7 @@
             </w:r>
             <w:r>
               <w:rPr>
+                <w:rFonts w:ascii="Times New Roman" w:hAnsi="Times New Roman"/>
                 <w:noProof/>
                 <w:webHidden/>
                 <w:sz w:val="26"/>
@@ -3307,6 +3377,7 @@
             </w:r>
             <w:r>
               <w:rPr>
+                <w:rFonts w:ascii="Times New Roman" w:hAnsi="Times New Roman"/>
                 <w:noProof/>
                 <w:webHidden/>
                 <w:sz w:val="26"/>
@@ -3316,6 +3387,7 @@
             </w:r>
             <w:r>
               <w:rPr>
+                <w:rFonts w:ascii="Times New Roman" w:hAnsi="Times New Roman"/>
                 <w:noProof/>
                 <w:webHidden/>
                 <w:sz w:val="26"/>
@@ -3333,7 +3405,7 @@
               <w:tab w:val="right" w:leader="dot" w:pos="9395"/>
             </w:tabs>
             <w:rPr>
-              <w:rFonts w:cstheme="minorBidi"/>
+              <w:rFonts w:ascii="Times New Roman" w:hAnsi="Times New Roman"/>
               <w:noProof/>
               <w:sz w:val="26"/>
               <w:szCs w:val="26"/>
@@ -3354,7 +3426,7 @@
             </w:r>
             <w:r>
               <w:rPr>
-                <w:rFonts w:cstheme="minorBidi"/>
+                <w:rFonts w:ascii="Times New Roman" w:hAnsi="Times New Roman"/>
                 <w:noProof/>
                 <w:sz w:val="26"/>
                 <w:szCs w:val="26"/>
@@ -3375,6 +3447,7 @@
             </w:r>
             <w:r>
               <w:rPr>
+                <w:rFonts w:ascii="Times New Roman" w:hAnsi="Times New Roman"/>
                 <w:noProof/>
                 <w:webHidden/>
                 <w:sz w:val="26"/>
@@ -3384,6 +3457,7 @@
             </w:r>
             <w:r>
               <w:rPr>
+                <w:rFonts w:ascii="Times New Roman" w:hAnsi="Times New Roman"/>
                 <w:noProof/>
                 <w:webHidden/>
                 <w:sz w:val="26"/>
@@ -3393,6 +3467,7 @@
             </w:r>
             <w:r>
               <w:rPr>
+                <w:rFonts w:ascii="Times New Roman" w:hAnsi="Times New Roman"/>
                 <w:noProof/>
                 <w:webHidden/>
                 <w:sz w:val="26"/>
@@ -3402,6 +3477,7 @@
             </w:r>
             <w:r>
               <w:rPr>
+                <w:rFonts w:ascii="Times New Roman" w:hAnsi="Times New Roman"/>
                 <w:noProof/>
                 <w:webHidden/>
                 <w:sz w:val="26"/>
@@ -3410,6 +3486,7 @@
             </w:r>
             <w:r>
               <w:rPr>
+                <w:rFonts w:ascii="Times New Roman" w:hAnsi="Times New Roman"/>
                 <w:noProof/>
                 <w:webHidden/>
                 <w:sz w:val="26"/>
@@ -3419,6 +3496,7 @@
             </w:r>
             <w:r>
               <w:rPr>
+                <w:rFonts w:ascii="Times New Roman" w:hAnsi="Times New Roman"/>
                 <w:noProof/>
                 <w:webHidden/>
                 <w:sz w:val="26"/>
@@ -3428,6 +3506,7 @@
             </w:r>
             <w:r>
               <w:rPr>
+                <w:rFonts w:ascii="Times New Roman" w:hAnsi="Times New Roman"/>
                 <w:noProof/>
                 <w:webHidden/>
                 <w:sz w:val="26"/>
@@ -3445,7 +3524,7 @@
               <w:tab w:val="right" w:leader="dot" w:pos="9395"/>
             </w:tabs>
             <w:rPr>
-              <w:rFonts w:cstheme="minorBidi"/>
+              <w:rFonts w:ascii="Times New Roman" w:hAnsi="Times New Roman"/>
               <w:noProof/>
               <w:sz w:val="26"/>
               <w:szCs w:val="26"/>
@@ -3466,7 +3545,7 @@
             </w:r>
             <w:r>
               <w:rPr>
-                <w:rFonts w:cstheme="minorBidi"/>
+                <w:rFonts w:ascii="Times New Roman" w:hAnsi="Times New Roman"/>
                 <w:noProof/>
                 <w:sz w:val="26"/>
                 <w:szCs w:val="26"/>
@@ -3487,6 +3566,7 @@
             </w:r>
             <w:r>
               <w:rPr>
+                <w:rFonts w:ascii="Times New Roman" w:hAnsi="Times New Roman"/>
                 <w:noProof/>
                 <w:webHidden/>
                 <w:sz w:val="26"/>
@@ -3496,6 +3576,7 @@
             </w:r>
             <w:r>
               <w:rPr>
+                <w:rFonts w:ascii="Times New Roman" w:hAnsi="Times New Roman"/>
                 <w:noProof/>
                 <w:webHidden/>
                 <w:sz w:val="26"/>
@@ -3505,6 +3586,7 @@
             </w:r>
             <w:r>
               <w:rPr>
+                <w:rFonts w:ascii="Times New Roman" w:hAnsi="Times New Roman"/>
                 <w:noProof/>
                 <w:webHidden/>
                 <w:sz w:val="26"/>
@@ -3514,6 +3596,7 @@
             </w:r>
             <w:r>
               <w:rPr>
+                <w:rFonts w:ascii="Times New Roman" w:hAnsi="Times New Roman"/>
                 <w:noProof/>
                 <w:webHidden/>
                 <w:sz w:val="26"/>
@@ -3522,6 +3605,7 @@
             </w:r>
             <w:r>
               <w:rPr>
+                <w:rFonts w:ascii="Times New Roman" w:hAnsi="Times New Roman"/>
                 <w:noProof/>
                 <w:webHidden/>
                 <w:sz w:val="26"/>
@@ -3531,6 +3615,7 @@
             </w:r>
             <w:r>
               <w:rPr>
+                <w:rFonts w:ascii="Times New Roman" w:hAnsi="Times New Roman"/>
                 <w:noProof/>
                 <w:webHidden/>
                 <w:sz w:val="26"/>
@@ -3540,6 +3625,7 @@
             </w:r>
             <w:r>
               <w:rPr>
+                <w:rFonts w:ascii="Times New Roman" w:hAnsi="Times New Roman"/>
                 <w:noProof/>
                 <w:webHidden/>
                 <w:sz w:val="26"/>
@@ -3557,7 +3643,7 @@
               <w:tab w:val="right" w:leader="dot" w:pos="9395"/>
             </w:tabs>
             <w:rPr>
-              <w:rFonts w:cstheme="minorBidi"/>
+              <w:rFonts w:ascii="Times New Roman" w:hAnsi="Times New Roman"/>
               <w:noProof/>
               <w:sz w:val="26"/>
               <w:szCs w:val="26"/>
@@ -3578,7 +3664,7 @@
             </w:r>
             <w:r>
               <w:rPr>
-                <w:rFonts w:cstheme="minorBidi"/>
+                <w:rFonts w:ascii="Times New Roman" w:hAnsi="Times New Roman"/>
                 <w:noProof/>
                 <w:sz w:val="26"/>
                 <w:szCs w:val="26"/>
@@ -3599,6 +3685,7 @@
             </w:r>
             <w:r>
               <w:rPr>
+                <w:rFonts w:ascii="Times New Roman" w:hAnsi="Times New Roman"/>
                 <w:noProof/>
                 <w:webHidden/>
                 <w:sz w:val="26"/>
@@ -3608,6 +3695,7 @@
             </w:r>
             <w:r>
               <w:rPr>
+                <w:rFonts w:ascii="Times New Roman" w:hAnsi="Times New Roman"/>
                 <w:noProof/>
                 <w:webHidden/>
                 <w:sz w:val="26"/>
@@ -3617,6 +3705,7 @@
             </w:r>
             <w:r>
               <w:rPr>
+                <w:rFonts w:ascii="Times New Roman" w:hAnsi="Times New Roman"/>
                 <w:noProof/>
                 <w:webHidden/>
                 <w:sz w:val="26"/>
@@ -3626,6 +3715,7 @@
             </w:r>
             <w:r>
               <w:rPr>
+                <w:rFonts w:ascii="Times New Roman" w:hAnsi="Times New Roman"/>
                 <w:noProof/>
                 <w:webHidden/>
                 <w:sz w:val="26"/>
@@ -3634,6 +3724,7 @@
             </w:r>
             <w:r>
               <w:rPr>
+                <w:rFonts w:ascii="Times New Roman" w:hAnsi="Times New Roman"/>
                 <w:noProof/>
                 <w:webHidden/>
                 <w:sz w:val="26"/>
@@ -3643,6 +3734,7 @@
             </w:r>
             <w:r>
               <w:rPr>
+                <w:rFonts w:ascii="Times New Roman" w:hAnsi="Times New Roman"/>
                 <w:noProof/>
                 <w:webHidden/>
                 <w:sz w:val="26"/>
@@ -3652,6 +3744,7 @@
             </w:r>
             <w:r>
               <w:rPr>
+                <w:rFonts w:ascii="Times New Roman" w:hAnsi="Times New Roman"/>
                 <w:noProof/>
                 <w:webHidden/>
                 <w:sz w:val="26"/>
@@ -3669,7 +3762,7 @@
               <w:tab w:val="right" w:leader="dot" w:pos="9395"/>
             </w:tabs>
             <w:rPr>
-              <w:rFonts w:cstheme="minorBidi"/>
+              <w:rFonts w:ascii="Times New Roman" w:hAnsi="Times New Roman"/>
               <w:noProof/>
               <w:sz w:val="26"/>
               <w:szCs w:val="26"/>
@@ -3690,7 +3783,7 @@
             </w:r>
             <w:r>
               <w:rPr>
-                <w:rFonts w:cstheme="minorBidi"/>
+                <w:rFonts w:ascii="Times New Roman" w:hAnsi="Times New Roman"/>
                 <w:noProof/>
                 <w:sz w:val="26"/>
                 <w:szCs w:val="26"/>
@@ -3711,6 +3804,7 @@
             </w:r>
             <w:r>
               <w:rPr>
+                <w:rFonts w:ascii="Times New Roman" w:hAnsi="Times New Roman"/>
                 <w:noProof/>
                 <w:webHidden/>
                 <w:sz w:val="26"/>
@@ -3720,6 +3814,7 @@
             </w:r>
             <w:r>
               <w:rPr>
+                <w:rFonts w:ascii="Times New Roman" w:hAnsi="Times New Roman"/>
                 <w:noProof/>
                 <w:webHidden/>
                 <w:sz w:val="26"/>
@@ -3729,6 +3824,7 @@
             </w:r>
             <w:r>
               <w:rPr>
+                <w:rFonts w:ascii="Times New Roman" w:hAnsi="Times New Roman"/>
                 <w:noProof/>
                 <w:webHidden/>
                 <w:sz w:val="26"/>
@@ -3738,6 +3834,7 @@
             </w:r>
             <w:r>
               <w:rPr>
+                <w:rFonts w:ascii="Times New Roman" w:hAnsi="Times New Roman"/>
                 <w:noProof/>
                 <w:webHidden/>
                 <w:sz w:val="26"/>
@@ -3746,6 +3843,7 @@
             </w:r>
             <w:r>
               <w:rPr>
+                <w:rFonts w:ascii="Times New Roman" w:hAnsi="Times New Roman"/>
                 <w:noProof/>
                 <w:webHidden/>
                 <w:sz w:val="26"/>
@@ -3755,6 +3853,7 @@
             </w:r>
             <w:r>
               <w:rPr>
+                <w:rFonts w:ascii="Times New Roman" w:hAnsi="Times New Roman"/>
                 <w:noProof/>
                 <w:webHidden/>
                 <w:sz w:val="26"/>
@@ -3764,6 +3863,7 @@
             </w:r>
             <w:r>
               <w:rPr>
+                <w:rFonts w:ascii="Times New Roman" w:hAnsi="Times New Roman"/>
                 <w:noProof/>
                 <w:webHidden/>
                 <w:sz w:val="26"/>
@@ -3781,7 +3881,7 @@
               <w:tab w:val="right" w:leader="dot" w:pos="9395"/>
             </w:tabs>
             <w:rPr>
-              <w:rFonts w:cstheme="minorBidi"/>
+              <w:rFonts w:ascii="Times New Roman" w:hAnsi="Times New Roman"/>
               <w:noProof/>
               <w:sz w:val="26"/>
               <w:szCs w:val="26"/>
@@ -3802,7 +3902,7 @@
             </w:r>
             <w:r>
               <w:rPr>
-                <w:rFonts w:cstheme="minorBidi"/>
+                <w:rFonts w:ascii="Times New Roman" w:hAnsi="Times New Roman"/>
                 <w:noProof/>
                 <w:sz w:val="26"/>
                 <w:szCs w:val="26"/>
@@ -3823,6 +3923,7 @@
             </w:r>
             <w:r>
               <w:rPr>
+                <w:rFonts w:ascii="Times New Roman" w:hAnsi="Times New Roman"/>
                 <w:noProof/>
                 <w:webHidden/>
                 <w:sz w:val="26"/>
@@ -3832,6 +3933,7 @@
             </w:r>
             <w:r>
               <w:rPr>
+                <w:rFonts w:ascii="Times New Roman" w:hAnsi="Times New Roman"/>
                 <w:noProof/>
                 <w:webHidden/>
                 <w:sz w:val="26"/>
@@ -3841,6 +3943,7 @@
             </w:r>
             <w:r>
               <w:rPr>
+                <w:rFonts w:ascii="Times New Roman" w:hAnsi="Times New Roman"/>
                 <w:noProof/>
                 <w:webHidden/>
                 <w:sz w:val="26"/>
@@ -3850,6 +3953,7 @@
             </w:r>
             <w:r>
               <w:rPr>
+                <w:rFonts w:ascii="Times New Roman" w:hAnsi="Times New Roman"/>
                 <w:noProof/>
                 <w:webHidden/>
                 <w:sz w:val="26"/>
@@ -3858,6 +3962,7 @@
             </w:r>
             <w:r>
               <w:rPr>
+                <w:rFonts w:ascii="Times New Roman" w:hAnsi="Times New Roman"/>
                 <w:noProof/>
                 <w:webHidden/>
                 <w:sz w:val="26"/>
@@ -3867,6 +3972,7 @@
             </w:r>
             <w:r>
               <w:rPr>
+                <w:rFonts w:ascii="Times New Roman" w:hAnsi="Times New Roman"/>
                 <w:noProof/>
                 <w:webHidden/>
                 <w:sz w:val="26"/>
@@ -3876,6 +3982,7 @@
             </w:r>
             <w:r>
               <w:rPr>
+                <w:rFonts w:ascii="Times New Roman" w:hAnsi="Times New Roman"/>
                 <w:noProof/>
                 <w:webHidden/>
                 <w:sz w:val="26"/>
@@ -3893,7 +4000,7 @@
               <w:tab w:val="right" w:leader="dot" w:pos="9395"/>
             </w:tabs>
             <w:rPr>
-              <w:rFonts w:cstheme="minorBidi"/>
+              <w:rFonts w:ascii="Times New Roman" w:hAnsi="Times New Roman"/>
               <w:noProof/>
               <w:sz w:val="26"/>
               <w:szCs w:val="26"/>
@@ -3914,7 +4021,7 @@
             </w:r>
             <w:r>
               <w:rPr>
-                <w:rFonts w:cstheme="minorBidi"/>
+                <w:rFonts w:ascii="Times New Roman" w:hAnsi="Times New Roman"/>
                 <w:noProof/>
                 <w:sz w:val="26"/>
                 <w:szCs w:val="26"/>
@@ -3935,6 +4042,7 @@
             </w:r>
             <w:r>
               <w:rPr>
+                <w:rFonts w:ascii="Times New Roman" w:hAnsi="Times New Roman"/>
                 <w:noProof/>
                 <w:webHidden/>
                 <w:sz w:val="26"/>
@@ -3944,6 +4052,7 @@
             </w:r>
             <w:r>
               <w:rPr>
+                <w:rFonts w:ascii="Times New Roman" w:hAnsi="Times New Roman"/>
                 <w:noProof/>
                 <w:webHidden/>
                 <w:sz w:val="26"/>
@@ -3953,6 +4062,7 @@
             </w:r>
             <w:r>
               <w:rPr>
+                <w:rFonts w:ascii="Times New Roman" w:hAnsi="Times New Roman"/>
                 <w:noProof/>
                 <w:webHidden/>
                 <w:sz w:val="26"/>
@@ -3962,6 +4072,7 @@
             </w:r>
             <w:r>
               <w:rPr>
+                <w:rFonts w:ascii="Times New Roman" w:hAnsi="Times New Roman"/>
                 <w:noProof/>
                 <w:webHidden/>
                 <w:sz w:val="26"/>
@@ -3970,6 +4081,7 @@
             </w:r>
             <w:r>
               <w:rPr>
+                <w:rFonts w:ascii="Times New Roman" w:hAnsi="Times New Roman"/>
                 <w:noProof/>
                 <w:webHidden/>
                 <w:sz w:val="26"/>
@@ -3979,6 +4091,7 @@
             </w:r>
             <w:r>
               <w:rPr>
+                <w:rFonts w:ascii="Times New Roman" w:hAnsi="Times New Roman"/>
                 <w:noProof/>
                 <w:webHidden/>
                 <w:sz w:val="26"/>
@@ -3988,6 +4101,7 @@
             </w:r>
             <w:r>
               <w:rPr>
+                <w:rFonts w:ascii="Times New Roman" w:hAnsi="Times New Roman"/>
                 <w:noProof/>
                 <w:webHidden/>
                 <w:sz w:val="26"/>
@@ -4005,7 +4119,7 @@
               <w:tab w:val="right" w:leader="dot" w:pos="9395"/>
             </w:tabs>
             <w:rPr>
-              <w:rFonts w:cstheme="minorBidi"/>
+              <w:rFonts w:ascii="Times New Roman" w:hAnsi="Times New Roman"/>
               <w:noProof/>
               <w:sz w:val="26"/>
               <w:szCs w:val="26"/>
@@ -4026,7 +4140,7 @@
             </w:r>
             <w:r>
               <w:rPr>
-                <w:rFonts w:cstheme="minorBidi"/>
+                <w:rFonts w:ascii="Times New Roman" w:hAnsi="Times New Roman"/>
                 <w:noProof/>
                 <w:sz w:val="26"/>
                 <w:szCs w:val="26"/>
@@ -4047,6 +4161,7 @@
             </w:r>
             <w:r>
               <w:rPr>
+                <w:rFonts w:ascii="Times New Roman" w:hAnsi="Times New Roman"/>
                 <w:noProof/>
                 <w:webHidden/>
                 <w:sz w:val="26"/>
@@ -4056,6 +4171,7 @@
             </w:r>
             <w:r>
               <w:rPr>
+                <w:rFonts w:ascii="Times New Roman" w:hAnsi="Times New Roman"/>
                 <w:noProof/>
                 <w:webHidden/>
                 <w:sz w:val="26"/>
@@ -4065,6 +4181,7 @@
             </w:r>
             <w:r>
               <w:rPr>
+                <w:rFonts w:ascii="Times New Roman" w:hAnsi="Times New Roman"/>
                 <w:noProof/>
                 <w:webHidden/>
                 <w:sz w:val="26"/>
@@ -4074,6 +4191,7 @@
             </w:r>
             <w:r>
               <w:rPr>
+                <w:rFonts w:ascii="Times New Roman" w:hAnsi="Times New Roman"/>
                 <w:noProof/>
                 <w:webHidden/>
                 <w:sz w:val="26"/>
@@ -4082,6 +4200,7 @@
             </w:r>
             <w:r>
               <w:rPr>
+                <w:rFonts w:ascii="Times New Roman" w:hAnsi="Times New Roman"/>
                 <w:noProof/>
                 <w:webHidden/>
                 <w:sz w:val="26"/>
@@ -4091,6 +4210,7 @@
             </w:r>
             <w:r>
               <w:rPr>
+                <w:rFonts w:ascii="Times New Roman" w:hAnsi="Times New Roman"/>
                 <w:noProof/>
                 <w:webHidden/>
                 <w:sz w:val="26"/>
@@ -4100,6 +4220,7 @@
             </w:r>
             <w:r>
               <w:rPr>
+                <w:rFonts w:ascii="Times New Roman" w:hAnsi="Times New Roman"/>
                 <w:noProof/>
                 <w:webHidden/>
                 <w:sz w:val="26"/>
@@ -4117,7 +4238,7 @@
               <w:tab w:val="right" w:leader="dot" w:pos="9395"/>
             </w:tabs>
             <w:rPr>
-              <w:rFonts w:cstheme="minorBidi"/>
+              <w:rFonts w:ascii="Times New Roman" w:hAnsi="Times New Roman"/>
               <w:noProof/>
               <w:sz w:val="26"/>
               <w:szCs w:val="26"/>
@@ -4138,7 +4259,7 @@
             </w:r>
             <w:r>
               <w:rPr>
-                <w:rFonts w:cstheme="minorBidi"/>
+                <w:rFonts w:ascii="Times New Roman" w:hAnsi="Times New Roman"/>
                 <w:noProof/>
                 <w:sz w:val="26"/>
                 <w:szCs w:val="26"/>
@@ -4159,6 +4280,7 @@
             </w:r>
             <w:r>
               <w:rPr>
+                <w:rFonts w:ascii="Times New Roman" w:hAnsi="Times New Roman"/>
                 <w:noProof/>
                 <w:webHidden/>
                 <w:sz w:val="26"/>
@@ -4168,6 +4290,7 @@
             </w:r>
             <w:r>
               <w:rPr>
+                <w:rFonts w:ascii="Times New Roman" w:hAnsi="Times New Roman"/>
                 <w:noProof/>
                 <w:webHidden/>
                 <w:sz w:val="26"/>
@@ -4177,6 +4300,7 @@
             </w:r>
             <w:r>
               <w:rPr>
+                <w:rFonts w:ascii="Times New Roman" w:hAnsi="Times New Roman"/>
                 <w:noProof/>
                 <w:webHidden/>
                 <w:sz w:val="26"/>
@@ -4186,6 +4310,7 @@
             </w:r>
             <w:r>
               <w:rPr>
+                <w:rFonts w:ascii="Times New Roman" w:hAnsi="Times New Roman"/>
                 <w:noProof/>
                 <w:webHidden/>
                 <w:sz w:val="26"/>
@@ -4194,6 +4319,7 @@
             </w:r>
             <w:r>
               <w:rPr>
+                <w:rFonts w:ascii="Times New Roman" w:hAnsi="Times New Roman"/>
                 <w:noProof/>
                 <w:webHidden/>
                 <w:sz w:val="26"/>
@@ -4203,6 +4329,7 @@
             </w:r>
             <w:r>
               <w:rPr>
+                <w:rFonts w:ascii="Times New Roman" w:hAnsi="Times New Roman"/>
                 <w:noProof/>
                 <w:webHidden/>
                 <w:sz w:val="26"/>
@@ -4212,6 +4339,7 @@
             </w:r>
             <w:r>
               <w:rPr>
+                <w:rFonts w:ascii="Times New Roman" w:hAnsi="Times New Roman"/>
                 <w:noProof/>
                 <w:webHidden/>
                 <w:sz w:val="26"/>
@@ -4229,7 +4357,7 @@
               <w:tab w:val="right" w:leader="dot" w:pos="9395"/>
             </w:tabs>
             <w:rPr>
-              <w:rFonts w:cstheme="minorBidi"/>
+              <w:rFonts w:ascii="Times New Roman" w:hAnsi="Times New Roman"/>
               <w:noProof/>
               <w:sz w:val="26"/>
               <w:szCs w:val="26"/>
@@ -4250,7 +4378,7 @@
             </w:r>
             <w:r>
               <w:rPr>
-                <w:rFonts w:cstheme="minorBidi"/>
+                <w:rFonts w:ascii="Times New Roman" w:hAnsi="Times New Roman"/>
                 <w:noProof/>
                 <w:sz w:val="26"/>
                 <w:szCs w:val="26"/>
@@ -4271,6 +4399,7 @@
             </w:r>
             <w:r>
               <w:rPr>
+                <w:rFonts w:ascii="Times New Roman" w:hAnsi="Times New Roman"/>
                 <w:noProof/>
                 <w:webHidden/>
                 <w:sz w:val="26"/>
@@ -4280,6 +4409,7 @@
             </w:r>
             <w:r>
               <w:rPr>
+                <w:rFonts w:ascii="Times New Roman" w:hAnsi="Times New Roman"/>
                 <w:noProof/>
                 <w:webHidden/>
                 <w:sz w:val="26"/>
@@ -4289,6 +4419,7 @@
             </w:r>
             <w:r>
               <w:rPr>
+                <w:rFonts w:ascii="Times New Roman" w:hAnsi="Times New Roman"/>
                 <w:noProof/>
                 <w:webHidden/>
                 <w:sz w:val="26"/>
@@ -4298,6 +4429,7 @@
             </w:r>
             <w:r>
               <w:rPr>
+                <w:rFonts w:ascii="Times New Roman" w:hAnsi="Times New Roman"/>
                 <w:noProof/>
                 <w:webHidden/>
                 <w:sz w:val="26"/>
@@ -4306,6 +4438,7 @@
             </w:r>
             <w:r>
               <w:rPr>
+                <w:rFonts w:ascii="Times New Roman" w:hAnsi="Times New Roman"/>
                 <w:noProof/>
                 <w:webHidden/>
                 <w:sz w:val="26"/>
@@ -4315,6 +4448,7 @@
             </w:r>
             <w:r>
               <w:rPr>
+                <w:rFonts w:ascii="Times New Roman" w:hAnsi="Times New Roman"/>
                 <w:noProof/>
                 <w:webHidden/>
                 <w:sz w:val="26"/>
@@ -4324,6 +4458,7 @@
             </w:r>
             <w:r>
               <w:rPr>
+                <w:rFonts w:ascii="Times New Roman" w:hAnsi="Times New Roman"/>
                 <w:noProof/>
                 <w:webHidden/>
                 <w:sz w:val="26"/>
@@ -4341,7 +4476,7 @@
               <w:tab w:val="right" w:leader="dot" w:pos="9395"/>
             </w:tabs>
             <w:rPr>
-              <w:rFonts w:cstheme="minorBidi"/>
+              <w:rFonts w:ascii="Times New Roman" w:hAnsi="Times New Roman"/>
               <w:noProof/>
               <w:sz w:val="26"/>
               <w:szCs w:val="26"/>
@@ -4362,7 +4497,7 @@
             </w:r>
             <w:r>
               <w:rPr>
-                <w:rFonts w:cstheme="minorBidi"/>
+                <w:rFonts w:ascii="Times New Roman" w:hAnsi="Times New Roman"/>
                 <w:noProof/>
                 <w:sz w:val="26"/>
                 <w:szCs w:val="26"/>
@@ -4383,6 +4518,7 @@
             </w:r>
             <w:r>
               <w:rPr>
+                <w:rFonts w:ascii="Times New Roman" w:hAnsi="Times New Roman"/>
                 <w:noProof/>
                 <w:webHidden/>
                 <w:sz w:val="26"/>
@@ -4392,6 +4528,7 @@
             </w:r>
             <w:r>
               <w:rPr>
+                <w:rFonts w:ascii="Times New Roman" w:hAnsi="Times New Roman"/>
                 <w:noProof/>
                 <w:webHidden/>
                 <w:sz w:val="26"/>
@@ -4401,6 +4538,7 @@
             </w:r>
             <w:r>
               <w:rPr>
+                <w:rFonts w:ascii="Times New Roman" w:hAnsi="Times New Roman"/>
                 <w:noProof/>
                 <w:webHidden/>
                 <w:sz w:val="26"/>
@@ -4410,6 +4548,7 @@
             </w:r>
             <w:r>
               <w:rPr>
+                <w:rFonts w:ascii="Times New Roman" w:hAnsi="Times New Roman"/>
                 <w:noProof/>
                 <w:webHidden/>
                 <w:sz w:val="26"/>
@@ -4418,6 +4557,7 @@
             </w:r>
             <w:r>
               <w:rPr>
+                <w:rFonts w:ascii="Times New Roman" w:hAnsi="Times New Roman"/>
                 <w:noProof/>
                 <w:webHidden/>
                 <w:sz w:val="26"/>
@@ -4427,6 +4567,7 @@
             </w:r>
             <w:r>
               <w:rPr>
+                <w:rFonts w:ascii="Times New Roman" w:hAnsi="Times New Roman"/>
                 <w:noProof/>
                 <w:webHidden/>
                 <w:sz w:val="26"/>
@@ -4436,6 +4577,7 @@
             </w:r>
             <w:r>
               <w:rPr>
+                <w:rFonts w:ascii="Times New Roman" w:hAnsi="Times New Roman"/>
                 <w:noProof/>
                 <w:webHidden/>
                 <w:sz w:val="26"/>
@@ -4444,8 +4586,6 @@
               <w:fldChar w:fldCharType="end"/>
             </w:r>
           </w:hyperlink>
-          <w:bookmarkStart w:id="0" w:name="_GoBack"/>
-          <w:bookmarkEnd w:id="0"/>
         </w:p>
         <w:p>
           <w:pPr>
@@ -4455,7 +4595,7 @@
               <w:tab w:val="right" w:leader="dot" w:pos="9395"/>
             </w:tabs>
             <w:rPr>
-              <w:rFonts w:cstheme="minorBidi"/>
+              <w:rFonts w:ascii="Times New Roman" w:hAnsi="Times New Roman"/>
               <w:noProof/>
               <w:sz w:val="26"/>
               <w:szCs w:val="26"/>
@@ -4476,7 +4616,7 @@
             </w:r>
             <w:r>
               <w:rPr>
-                <w:rFonts w:cstheme="minorBidi"/>
+                <w:rFonts w:ascii="Times New Roman" w:hAnsi="Times New Roman"/>
                 <w:noProof/>
                 <w:sz w:val="26"/>
                 <w:szCs w:val="26"/>
@@ -4497,6 +4637,7 @@
             </w:r>
             <w:r>
               <w:rPr>
+                <w:rFonts w:ascii="Times New Roman" w:hAnsi="Times New Roman"/>
                 <w:noProof/>
                 <w:webHidden/>
                 <w:sz w:val="26"/>
@@ -4506,6 +4647,7 @@
             </w:r>
             <w:r>
               <w:rPr>
+                <w:rFonts w:ascii="Times New Roman" w:hAnsi="Times New Roman"/>
                 <w:noProof/>
                 <w:webHidden/>
                 <w:sz w:val="26"/>
@@ -4515,6 +4657,7 @@
             </w:r>
             <w:r>
               <w:rPr>
+                <w:rFonts w:ascii="Times New Roman" w:hAnsi="Times New Roman"/>
                 <w:noProof/>
                 <w:webHidden/>
                 <w:sz w:val="26"/>
@@ -4524,6 +4667,7 @@
             </w:r>
             <w:r>
               <w:rPr>
+                <w:rFonts w:ascii="Times New Roman" w:hAnsi="Times New Roman"/>
                 <w:noProof/>
                 <w:webHidden/>
                 <w:sz w:val="26"/>
@@ -4532,6 +4676,7 @@
             </w:r>
             <w:r>
               <w:rPr>
+                <w:rFonts w:ascii="Times New Roman" w:hAnsi="Times New Roman"/>
                 <w:noProof/>
                 <w:webHidden/>
                 <w:sz w:val="26"/>
@@ -4541,6 +4686,7 @@
             </w:r>
             <w:r>
               <w:rPr>
+                <w:rFonts w:ascii="Times New Roman" w:hAnsi="Times New Roman"/>
                 <w:noProof/>
                 <w:webHidden/>
                 <w:sz w:val="26"/>
@@ -4550,6 +4696,7 @@
             </w:r>
             <w:r>
               <w:rPr>
+                <w:rFonts w:ascii="Times New Roman" w:hAnsi="Times New Roman"/>
                 <w:noProof/>
                 <w:webHidden/>
                 <w:sz w:val="26"/>
@@ -4566,7 +4713,7 @@
               <w:tab w:val="right" w:leader="dot" w:pos="9395"/>
             </w:tabs>
             <w:rPr>
-              <w:rFonts w:cstheme="minorBidi"/>
+              <w:rFonts w:ascii="Times New Roman" w:hAnsi="Times New Roman"/>
               <w:noProof/>
               <w:sz w:val="26"/>
               <w:szCs w:val="26"/>
@@ -4587,6 +4734,7 @@
             </w:r>
             <w:r>
               <w:rPr>
+                <w:rFonts w:ascii="Times New Roman" w:hAnsi="Times New Roman"/>
                 <w:noProof/>
                 <w:webHidden/>
                 <w:sz w:val="26"/>
@@ -4596,6 +4744,7 @@
             </w:r>
             <w:r>
               <w:rPr>
+                <w:rFonts w:ascii="Times New Roman" w:hAnsi="Times New Roman"/>
                 <w:noProof/>
                 <w:webHidden/>
                 <w:sz w:val="26"/>
@@ -4605,6 +4754,7 @@
             </w:r>
             <w:r>
               <w:rPr>
+                <w:rFonts w:ascii="Times New Roman" w:hAnsi="Times New Roman"/>
                 <w:noProof/>
                 <w:webHidden/>
                 <w:sz w:val="26"/>
@@ -4614,6 +4764,7 @@
             </w:r>
             <w:r>
               <w:rPr>
+                <w:rFonts w:ascii="Times New Roman" w:hAnsi="Times New Roman"/>
                 <w:noProof/>
                 <w:webHidden/>
                 <w:sz w:val="26"/>
@@ -4622,6 +4773,7 @@
             </w:r>
             <w:r>
               <w:rPr>
+                <w:rFonts w:ascii="Times New Roman" w:hAnsi="Times New Roman"/>
                 <w:noProof/>
                 <w:webHidden/>
                 <w:sz w:val="26"/>
@@ -4631,6 +4783,7 @@
             </w:r>
             <w:r>
               <w:rPr>
+                <w:rFonts w:ascii="Times New Roman" w:hAnsi="Times New Roman"/>
                 <w:noProof/>
                 <w:webHidden/>
                 <w:sz w:val="26"/>
@@ -4640,6 +4793,7 @@
             </w:r>
             <w:r>
               <w:rPr>
+                <w:rFonts w:ascii="Times New Roman" w:hAnsi="Times New Roman"/>
                 <w:noProof/>
                 <w:webHidden/>
                 <w:sz w:val="26"/>
@@ -4656,7 +4810,7 @@
               <w:tab w:val="right" w:leader="dot" w:pos="9395"/>
             </w:tabs>
             <w:rPr>
-              <w:rFonts w:cstheme="minorBidi"/>
+              <w:rFonts w:ascii="Times New Roman" w:hAnsi="Times New Roman"/>
               <w:noProof/>
             </w:rPr>
           </w:pPr>
@@ -4675,6 +4829,7 @@
             </w:r>
             <w:r>
               <w:rPr>
+                <w:rFonts w:ascii="Times New Roman" w:hAnsi="Times New Roman"/>
                 <w:noProof/>
                 <w:webHidden/>
                 <w:sz w:val="26"/>
@@ -4684,6 +4839,7 @@
             </w:r>
             <w:r>
               <w:rPr>
+                <w:rFonts w:ascii="Times New Roman" w:hAnsi="Times New Roman"/>
                 <w:noProof/>
                 <w:webHidden/>
                 <w:sz w:val="26"/>
@@ -4693,6 +4849,7 @@
             </w:r>
             <w:r>
               <w:rPr>
+                <w:rFonts w:ascii="Times New Roman" w:hAnsi="Times New Roman"/>
                 <w:noProof/>
                 <w:webHidden/>
                 <w:sz w:val="26"/>
@@ -4702,6 +4859,7 @@
             </w:r>
             <w:r>
               <w:rPr>
+                <w:rFonts w:ascii="Times New Roman" w:hAnsi="Times New Roman"/>
                 <w:noProof/>
                 <w:webHidden/>
                 <w:sz w:val="26"/>
@@ -4710,6 +4868,7 @@
             </w:r>
             <w:r>
               <w:rPr>
+                <w:rFonts w:ascii="Times New Roman" w:hAnsi="Times New Roman"/>
                 <w:noProof/>
                 <w:webHidden/>
                 <w:sz w:val="26"/>
@@ -4719,6 +4878,7 @@
             </w:r>
             <w:r>
               <w:rPr>
+                <w:rFonts w:ascii="Times New Roman" w:hAnsi="Times New Roman"/>
                 <w:noProof/>
                 <w:webHidden/>
                 <w:sz w:val="26"/>
@@ -4728,6 +4888,7 @@
             </w:r>
             <w:r>
               <w:rPr>
+                <w:rFonts w:ascii="Times New Roman" w:hAnsi="Times New Roman"/>
                 <w:noProof/>
                 <w:webHidden/>
                 <w:sz w:val="26"/>
@@ -4740,6 +4901,7 @@
         <w:p>
           <w:r>
             <w:rPr>
+              <w:rFonts w:ascii="Times New Roman" w:hAnsi="Times New Roman" w:cs="Times New Roman"/>
               <w:b/>
               <w:bCs/>
               <w:noProof/>
@@ -4769,13 +4931,13 @@
         <mc:AlternateContent>
           <mc:Choice Requires="wps">
             <w:drawing>
-              <wp:anchor distT="0" distB="0" distL="114300" distR="114300" simplePos="0" relativeHeight="251685888" behindDoc="0" locked="0" layoutInCell="1" allowOverlap="1" wp14:anchorId="0DB60BE1" wp14:editId="21EAA744">
+              <wp:anchor distT="0" distB="0" distL="114300" distR="114300" simplePos="0" relativeHeight="251685888" behindDoc="0" locked="0" layoutInCell="1" allowOverlap="1" wp14:anchorId="0DB60BE1" wp14:editId="0A3DBCFD">
                 <wp:simplePos x="0" y="0"/>
                 <wp:positionH relativeFrom="column">
                   <wp:posOffset>4895850</wp:posOffset>
                 </wp:positionH>
                 <wp:positionV relativeFrom="paragraph">
-                  <wp:posOffset>1370965</wp:posOffset>
+                  <wp:posOffset>1485265</wp:posOffset>
                 </wp:positionV>
                 <wp:extent cx="723900" cy="586740"/>
                 <wp:effectExtent l="0" t="0" r="19050" b="22860"/>
@@ -4833,7 +4995,7 @@
           </mc:Choice>
           <mc:Fallback>
             <w:pict>
-              <v:rect w14:anchorId="4A83AAA8" id="Rectangle 610" o:spid="_x0000_s1026" style="position:absolute;margin-left:385.5pt;margin-top:107.95pt;width:57pt;height:46.2pt;z-index:251685888;visibility:visible;mso-wrap-style:square;mso-wrap-distance-left:9pt;mso-wrap-distance-top:0;mso-wrap-distance-right:9pt;mso-wrap-distance-bottom:0;mso-position-horizontal:absolute;mso-position-horizontal-relative:text;mso-position-vertical:absolute;mso-position-vertical-relative:text;v-text-anchor:middle" o:gfxdata="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" fillcolor="white [3212]" strokecolor="white [3212]" strokeweight="1pt"/>
+              <v:rect w14:anchorId="7771446B" id="Rectangle 610" o:spid="_x0000_s1026" style="position:absolute;margin-left:385.5pt;margin-top:116.95pt;width:57pt;height:46.2pt;z-index:251685888;visibility:visible;mso-wrap-style:square;mso-wrap-distance-left:9pt;mso-wrap-distance-top:0;mso-wrap-distance-right:9pt;mso-wrap-distance-bottom:0;mso-position-horizontal:absolute;mso-position-horizontal-relative:text;mso-position-vertical:absolute;mso-position-vertical-relative:text;v-text-anchor:middle" o:gfxdata="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" fillcolor="white [3212]" strokecolor="white [3212]" strokeweight="1pt"/>
             </w:pict>
           </mc:Fallback>
         </mc:AlternateContent>
@@ -5261,7 +5423,7 @@
           <w:szCs w:val="32"/>
         </w:rPr>
       </w:pPr>
-      <w:bookmarkStart w:id="1" w:name="_Toc60947029"/>
+      <w:bookmarkStart w:id="0" w:name="_Toc60947029"/>
       <w:r>
         <w:rPr>
           <w:rFonts w:ascii="Times New Roman" w:hAnsi="Times New Roman" w:cs="Times New Roman"/>
@@ -5285,7 +5447,7 @@
         </w:rPr>
         <w:t>ỔNG QUAN</w:t>
       </w:r>
-      <w:bookmarkEnd w:id="1"/>
+      <w:bookmarkEnd w:id="0"/>
     </w:p>
     <w:p>
       <w:pPr>
@@ -5306,7 +5468,7 @@
           <w:szCs w:val="28"/>
         </w:rPr>
       </w:pPr>
-      <w:bookmarkStart w:id="2" w:name="_Toc60947030"/>
+      <w:bookmarkStart w:id="1" w:name="_Toc60947030"/>
       <w:r>
         <w:rPr>
           <w:rFonts w:ascii="Times New Roman" w:hAnsi="Times New Roman" w:cs="Times New Roman"/>
@@ -5317,7 +5479,7 @@
         </w:rPr>
         <w:t>Khái quái</w:t>
       </w:r>
-      <w:bookmarkEnd w:id="2"/>
+      <w:bookmarkEnd w:id="1"/>
     </w:p>
     <w:p>
       <w:pPr>
@@ -5457,7 +5619,7 @@
           <w:szCs w:val="28"/>
         </w:rPr>
       </w:pPr>
-      <w:bookmarkStart w:id="3" w:name="_Toc60947031"/>
+      <w:bookmarkStart w:id="2" w:name="_Toc60947031"/>
       <w:r>
         <w:rPr>
           <w:rFonts w:ascii="Times New Roman" w:hAnsi="Times New Roman" w:cs="Times New Roman"/>
@@ -5468,7 +5630,7 @@
         </w:rPr>
         <w:t>Lịch Sử</w:t>
       </w:r>
-      <w:bookmarkEnd w:id="3"/>
+      <w:bookmarkEnd w:id="2"/>
     </w:p>
     <w:p>
       <w:pPr>
@@ -5522,7 +5684,7 @@
           <w:szCs w:val="28"/>
         </w:rPr>
       </w:pPr>
-      <w:bookmarkStart w:id="4" w:name="_Toc60947032"/>
+      <w:bookmarkStart w:id="3" w:name="_Toc60947032"/>
       <w:r>
         <w:rPr>
           <w:rFonts w:ascii="Times New Roman" w:hAnsi="Times New Roman" w:cs="Times New Roman"/>
@@ -5533,7 +5695,7 @@
         </w:rPr>
         <w:t>Tính Năng</w:t>
       </w:r>
-      <w:bookmarkEnd w:id="4"/>
+      <w:bookmarkEnd w:id="3"/>
     </w:p>
     <w:p>
       <w:pPr>
@@ -5767,7 +5929,7 @@
           <w:sz w:val="26"/>
           <w:szCs w:val="26"/>
         </w:rPr>
-        <w:t>ột công cụ hay ho cho tất cả các nhu cầu của bạn, từ code cho đến deployment.</w:t>
+        <w:t>ột công cụ hay ho cho tất cả các nhu cầu từ code cho đến deployment.</w:t>
       </w:r>
     </w:p>
     <w:p>
@@ -5860,7 +6022,23 @@
           <w:sz w:val="26"/>
           <w:szCs w:val="26"/>
         </w:rPr>
-        <w:t>: tổ chức dự án và hợp tác với các thành viên trong nhóm qua công cụ Trello.</w:t>
+        <w:t>: </w:t>
+      </w:r>
+      <w:r>
+        <w:rPr>
+          <w:rFonts w:ascii="Times New Roman" w:hAnsi="Times New Roman" w:cs="Times New Roman"/>
+          <w:sz w:val="26"/>
+          <w:szCs w:val="26"/>
+        </w:rPr>
+        <w:t>T</w:t>
+      </w:r>
+      <w:r>
+        <w:rPr>
+          <w:rFonts w:ascii="Times New Roman" w:hAnsi="Times New Roman" w:cs="Times New Roman"/>
+          <w:sz w:val="26"/>
+          <w:szCs w:val="26"/>
+        </w:rPr>
+        <w:t>ổ chức dự án và hợp tác với các thành viên trong nhóm qua công cụ Trello.</w:t>
       </w:r>
     </w:p>
     <w:p>
@@ -6027,33 +6205,6 @@
     </w:p>
     <w:p>
       <w:pPr>
-        <w:shd w:val="clear" w:color="auto" w:fill="FFFFFF"/>
-        <w:ind w:left="1134" w:right="49" w:firstLine="0"/>
-        <w:rPr>
-          <w:rFonts w:ascii="Times New Roman" w:hAnsi="Times New Roman" w:cs="Times New Roman"/>
-          <w:sz w:val="26"/>
-          <w:szCs w:val="26"/>
-        </w:rPr>
-      </w:pPr>
-      <w:r>
-        <w:rPr>
-          <w:rFonts w:ascii="Times New Roman" w:hAnsi="Times New Roman" w:cs="Times New Roman"/>
-          <w:sz w:val="26"/>
-          <w:szCs w:val="26"/>
-        </w:rPr>
-        <w:t>Tuy nhiên, có 5 tính năng nổi bật</w:t>
-      </w:r>
-      <w:r>
-        <w:rPr>
-          <w:rFonts w:ascii="Times New Roman" w:hAnsi="Times New Roman" w:cs="Times New Roman"/>
-          <w:sz w:val="26"/>
-          <w:szCs w:val="26"/>
-        </w:rPr>
-        <w:t>:</w:t>
-      </w:r>
-    </w:p>
-    <w:p>
-      <w:pPr>
         <w:pStyle w:val="ListParagraph"/>
         <w:numPr>
           <w:ilvl w:val="2"/>
@@ -6082,6 +6233,16 @@
         </w:rPr>
         <w:t>Số lượng private reposity</w:t>
       </w:r>
+      <w:r>
+        <w:rPr>
+          <w:rFonts w:ascii="Times New Roman" w:hAnsi="Times New Roman" w:cs="Times New Roman"/>
+          <w:i/>
+          <w:iCs/>
+          <w:sz w:val="26"/>
+          <w:szCs w:val="26"/>
+        </w:rPr>
+        <w:t>:</w:t>
+      </w:r>
     </w:p>
     <w:p>
       <w:pPr>
@@ -6124,6 +6285,14 @@
           <w:szCs w:val="26"/>
         </w:rPr>
         <w:t>ta</w:t>
+      </w:r>
+      <w:r>
+        <w:rPr>
+          <w:rFonts w:ascii="Times New Roman" w:hAnsi="Times New Roman" w:cs="Times New Roman"/>
+          <w:sz w:val="26"/>
+          <w:szCs w:val="26"/>
+        </w:rPr>
+        <w:t xml:space="preserve"> </w:t>
       </w:r>
       <w:r>
         <w:rPr>
@@ -6199,6 +6368,16 @@
         </w:rPr>
         <w:t>Omnibar</w:t>
       </w:r>
+      <w:r>
+        <w:rPr>
+          <w:rFonts w:ascii="Times New Roman" w:hAnsi="Times New Roman" w:cs="Times New Roman"/>
+          <w:i/>
+          <w:iCs/>
+          <w:sz w:val="26"/>
+          <w:szCs w:val="26"/>
+        </w:rPr>
+        <w:t>:</w:t>
+      </w:r>
     </w:p>
     <w:p>
       <w:pPr>
@@ -6232,7 +6411,39 @@
           <w:sz w:val="26"/>
           <w:szCs w:val="26"/>
         </w:rPr>
-        <w:t xml:space="preserve"> có thể nhanh chóng mở omnibar bằng phím . và bắt đầu gõ chọn action mình muốn hướng đến.</w:t>
+        <w:t xml:space="preserve"> có thể nhanh chóng mở omnibar bằng phím </w:t>
+      </w:r>
+      <w:r>
+        <w:rPr>
+          <w:rFonts w:ascii="Times New Roman" w:hAnsi="Times New Roman" w:cs="Times New Roman"/>
+          <w:sz w:val="26"/>
+          <w:szCs w:val="26"/>
+        </w:rPr>
+        <w:t>“</w:t>
+      </w:r>
+      <w:r>
+        <w:rPr>
+          <w:rFonts w:ascii="Times New Roman" w:hAnsi="Times New Roman" w:cs="Times New Roman"/>
+          <w:sz w:val="26"/>
+          <w:szCs w:val="26"/>
+        </w:rPr>
+        <w:t>.</w:t>
+      </w:r>
+      <w:r>
+        <w:rPr>
+          <w:rFonts w:ascii="Times New Roman" w:hAnsi="Times New Roman" w:cs="Times New Roman"/>
+          <w:sz w:val="26"/>
+          <w:szCs w:val="26"/>
+        </w:rPr>
+        <w:t>”</w:t>
+      </w:r>
+      <w:r>
+        <w:rPr>
+          <w:rFonts w:ascii="Times New Roman" w:hAnsi="Times New Roman" w:cs="Times New Roman"/>
+          <w:sz w:val="26"/>
+          <w:szCs w:val="26"/>
+        </w:rPr>
+        <w:t xml:space="preserve"> và bắt đầu gõ chọn action mình muốn hướng đến.</w:t>
       </w:r>
     </w:p>
     <w:p>
@@ -6298,7 +6509,17 @@
           <w:sz w:val="26"/>
           <w:szCs w:val="26"/>
         </w:rPr>
-        <w:t xml:space="preserve">Những phím tắt </w:t>
+        <w:t>Những phím tắt</w:t>
+      </w:r>
+      <w:r>
+        <w:rPr>
+          <w:rFonts w:ascii="Times New Roman" w:hAnsi="Times New Roman" w:cs="Times New Roman"/>
+          <w:i/>
+          <w:iCs/>
+          <w:sz w:val="26"/>
+          <w:szCs w:val="26"/>
+        </w:rPr>
+        <w:t>:</w:t>
       </w:r>
     </w:p>
     <w:p>
@@ -6317,7 +6538,39 @@
           <w:sz w:val="26"/>
           <w:szCs w:val="26"/>
         </w:rPr>
-        <w:t xml:space="preserve">Sử dụng phím . để kích hoạt omnibar chỉ là một trong rất nhiều các lựa chọn phím tắt. </w:t>
+        <w:t xml:space="preserve">Sử dụng phím </w:t>
+      </w:r>
+      <w:r>
+        <w:rPr>
+          <w:rFonts w:ascii="Times New Roman" w:hAnsi="Times New Roman" w:cs="Times New Roman"/>
+          <w:sz w:val="26"/>
+          <w:szCs w:val="26"/>
+        </w:rPr>
+        <w:t>“</w:t>
+      </w:r>
+      <w:r>
+        <w:rPr>
+          <w:rFonts w:ascii="Times New Roman" w:hAnsi="Times New Roman" w:cs="Times New Roman"/>
+          <w:sz w:val="26"/>
+          <w:szCs w:val="26"/>
+        </w:rPr>
+        <w:t>.</w:t>
+      </w:r>
+      <w:r>
+        <w:rPr>
+          <w:rFonts w:ascii="Times New Roman" w:hAnsi="Times New Roman" w:cs="Times New Roman"/>
+          <w:sz w:val="26"/>
+          <w:szCs w:val="26"/>
+        </w:rPr>
+        <w:t>”</w:t>
+      </w:r>
+      <w:r>
+        <w:rPr>
+          <w:rFonts w:ascii="Times New Roman" w:hAnsi="Times New Roman" w:cs="Times New Roman"/>
+          <w:sz w:val="26"/>
+          <w:szCs w:val="26"/>
+        </w:rPr>
+        <w:t xml:space="preserve"> để kích hoạt omnibar chỉ là một trong rất nhiều các lựa chọn phím tắt. </w:t>
       </w:r>
       <w:r>
         <w:rPr>
@@ -6337,6 +6590,14 @@
       </w:r>
       <w:r>
         <w:rPr>
+          <w:rFonts w:ascii="Times New Roman" w:hAnsi="Times New Roman" w:cs="Times New Roman"/>
+          <w:sz w:val="26"/>
+          <w:szCs w:val="26"/>
+        </w:rPr>
+        <w:t>“</w:t>
+      </w:r>
+      <w:r>
+        <w:rPr>
           <w:rFonts w:ascii="Cambria Math" w:hAnsi="Cambria Math" w:cs="Cambria Math"/>
           <w:sz w:val="26"/>
           <w:szCs w:val="26"/>
@@ -6357,6 +6618,14 @@
           <w:sz w:val="26"/>
           <w:szCs w:val="26"/>
         </w:rPr>
+        <w:t>”</w:t>
+      </w:r>
+      <w:r>
+        <w:rPr>
+          <w:rFonts w:ascii="Times New Roman" w:hAnsi="Times New Roman" w:cs="Times New Roman"/>
+          <w:sz w:val="26"/>
+          <w:szCs w:val="26"/>
+        </w:rPr>
         <w:t xml:space="preserve"> đ</w:t>
       </w:r>
       <w:r>
@@ -6375,6 +6644,17 @@
         </w:rPr>
         <w:t>.</w:t>
       </w:r>
+    </w:p>
+    <w:p>
+      <w:pPr>
+        <w:shd w:val="clear" w:color="auto" w:fill="FFFFFF"/>
+        <w:ind w:left="1134" w:right="49" w:firstLine="284"/>
+        <w:rPr>
+          <w:rFonts w:ascii="Times New Roman" w:hAnsi="Times New Roman" w:cs="Times New Roman"/>
+          <w:sz w:val="26"/>
+          <w:szCs w:val="26"/>
+        </w:rPr>
+      </w:pPr>
     </w:p>
     <w:p>
       <w:pPr>
@@ -6573,6 +6853,16 @@
         </w:rPr>
         <w:t>Binary Snippets</w:t>
       </w:r>
+      <w:r>
+        <w:rPr>
+          <w:rFonts w:ascii="Times New Roman" w:hAnsi="Times New Roman" w:cs="Times New Roman"/>
+          <w:i/>
+          <w:iCs/>
+          <w:sz w:val="26"/>
+          <w:szCs w:val="26"/>
+        </w:rPr>
+        <w:t>:</w:t>
+      </w:r>
     </w:p>
     <w:p>
       <w:pPr>
@@ -6625,7 +6915,23 @@
           <w:sz w:val="26"/>
           <w:szCs w:val="26"/>
         </w:rPr>
-        <w:t xml:space="preserve"> muốn như: ảnh, video hoặc thậm chí là code đã mã hóa.</w:t>
+        <w:t xml:space="preserve"> muốn như: </w:t>
+      </w:r>
+      <w:r>
+        <w:rPr>
+          <w:rFonts w:ascii="Times New Roman" w:hAnsi="Times New Roman" w:cs="Times New Roman"/>
+          <w:sz w:val="26"/>
+          <w:szCs w:val="26"/>
+        </w:rPr>
+        <w:t>Ả</w:t>
+      </w:r>
+      <w:r>
+        <w:rPr>
+          <w:rFonts w:ascii="Times New Roman" w:hAnsi="Times New Roman" w:cs="Times New Roman"/>
+          <w:sz w:val="26"/>
+          <w:szCs w:val="26"/>
+        </w:rPr>
+        <w:t>nh, video hoặc thậm chí là code đã mã hóa.</w:t>
       </w:r>
     </w:p>
     <w:p>
@@ -6658,6 +6964,18 @@
         </w:rPr>
         <w:t>Có app quản lý riêng</w:t>
       </w:r>
+      <w:r>
+        <w:rPr>
+          <w:rFonts w:ascii="Times New Roman" w:hAnsi="Times New Roman" w:cs="Times New Roman"/>
+          <w:i/>
+          <w:iCs/>
+          <w:sz w:val="26"/>
+          <w:szCs w:val="26"/>
+        </w:rPr>
+        <w:t>:</w:t>
+      </w:r>
+      <w:bookmarkStart w:id="4" w:name="_GoBack"/>
+      <w:bookmarkEnd w:id="4"/>
     </w:p>
     <w:p>
       <w:pPr>
@@ -6675,7 +6993,7 @@
           <w:sz w:val="26"/>
           <w:szCs w:val="26"/>
         </w:rPr>
-        <w:t xml:space="preserve">Làm sao để quản lý các repository, kiểm tra thay đổi và nắm được các issues của dự án khi </w:t>
+        <w:t xml:space="preserve">Bitbucket cho phép </w:t>
       </w:r>
       <w:r>
         <w:rPr>
@@ -6691,7 +7009,47 @@
           <w:sz w:val="26"/>
           <w:szCs w:val="26"/>
         </w:rPr>
-        <w:t>không ngồi trước màn hình máy tính? Bitbucket cho phép bạn làm điều này thông qua ứng dụng: Bitbeaker (Android).</w:t>
+        <w:t xml:space="preserve"> </w:t>
+      </w:r>
+      <w:r>
+        <w:rPr>
+          <w:rFonts w:ascii="Times New Roman" w:hAnsi="Times New Roman" w:cs="Times New Roman"/>
+          <w:sz w:val="26"/>
+          <w:szCs w:val="26"/>
+        </w:rPr>
+        <w:t xml:space="preserve">quản lý các repository, kiểm tra thay đổi và nắm được các issues của dự án khi </w:t>
+      </w:r>
+      <w:r>
+        <w:rPr>
+          <w:rFonts w:ascii="Times New Roman" w:hAnsi="Times New Roman" w:cs="Times New Roman"/>
+          <w:sz w:val="26"/>
+          <w:szCs w:val="26"/>
+        </w:rPr>
+        <w:t xml:space="preserve">ta </w:t>
+      </w:r>
+      <w:r>
+        <w:rPr>
+          <w:rFonts w:ascii="Times New Roman" w:hAnsi="Times New Roman" w:cs="Times New Roman"/>
+          <w:sz w:val="26"/>
+          <w:szCs w:val="26"/>
+        </w:rPr>
+        <w:t>không ngồi trước màn hình máy tính</w:t>
+      </w:r>
+      <w:r>
+        <w:rPr>
+          <w:rFonts w:ascii="Times New Roman" w:hAnsi="Times New Roman" w:cs="Times New Roman"/>
+          <w:sz w:val="26"/>
+          <w:szCs w:val="26"/>
+        </w:rPr>
+        <w:t xml:space="preserve"> </w:t>
+      </w:r>
+      <w:r>
+        <w:rPr>
+          <w:rFonts w:ascii="Times New Roman" w:hAnsi="Times New Roman" w:cs="Times New Roman"/>
+          <w:sz w:val="26"/>
+          <w:szCs w:val="26"/>
+        </w:rPr>
+        <w:t>thông qua ứng dụng: Bitbeaker (Android).</w:t>
       </w:r>
     </w:p>
     <w:p>
@@ -6743,14 +7101,14 @@
         <w:tblLook w:val="04A0" w:firstRow="1" w:lastRow="0" w:firstColumn="1" w:lastColumn="0" w:noHBand="0" w:noVBand="1"/>
       </w:tblPr>
       <w:tblGrid>
-        <w:gridCol w:w="1907"/>
-        <w:gridCol w:w="3554"/>
+        <w:gridCol w:w="1835"/>
+        <w:gridCol w:w="3626"/>
         <w:gridCol w:w="3928"/>
       </w:tblGrid>
       <w:tr>
         <w:tc>
           <w:tcPr>
-            <w:tcW w:w="0" w:type="auto"/>
+            <w:tcW w:w="1835" w:type="dxa"/>
             <w:tcBorders>
               <w:top w:val="outset" w:sz="6" w:space="0" w:color="auto"/>
               <w:left w:val="outset" w:sz="6" w:space="0" w:color="auto"/>
@@ -6785,6 +7143,46 @@
                 <w:szCs w:val="26"/>
               </w:rPr>
               <w:t>Tính năng</w:t>
+            </w:r>
+          </w:p>
+        </w:tc>
+        <w:tc>
+          <w:tcPr>
+            <w:tcW w:w="3626" w:type="dxa"/>
+            <w:tcBorders>
+              <w:top w:val="outset" w:sz="6" w:space="0" w:color="auto"/>
+              <w:left w:val="outset" w:sz="6" w:space="0" w:color="auto"/>
+              <w:bottom w:val="outset" w:sz="6" w:space="0" w:color="auto"/>
+              <w:right w:val="outset" w:sz="6" w:space="0" w:color="auto"/>
+            </w:tcBorders>
+            <w:shd w:val="clear" w:color="auto" w:fill="FFFFFF"/>
+            <w:vAlign w:val="center"/>
+            <w:hideMark/>
+          </w:tcPr>
+          <w:p>
+            <w:pPr>
+              <w:spacing w:line="240" w:lineRule="auto"/>
+              <w:ind w:left="0" w:right="0" w:firstLine="0"/>
+              <w:jc w:val="center"/>
+              <w:rPr>
+                <w:rFonts w:ascii="Times New Roman" w:eastAsia="Times New Roman" w:hAnsi="Times New Roman" w:cs="Times New Roman"/>
+                <w:b/>
+                <w:bCs/>
+                <w:color w:val="221F20"/>
+                <w:sz w:val="26"/>
+                <w:szCs w:val="26"/>
+              </w:rPr>
+            </w:pPr>
+            <w:r>
+              <w:rPr>
+                <w:rFonts w:ascii="Times New Roman" w:eastAsia="Times New Roman" w:hAnsi="Times New Roman" w:cs="Times New Roman"/>
+                <w:b/>
+                <w:bCs/>
+                <w:color w:val="221F20"/>
+                <w:sz w:val="26"/>
+                <w:szCs w:val="26"/>
+              </w:rPr>
+              <w:t>Bitbucket</w:t>
             </w:r>
           </w:p>
         </w:tc>
@@ -6824,46 +7222,6 @@
                 <w:sz w:val="26"/>
                 <w:szCs w:val="26"/>
               </w:rPr>
-              <w:t>Bitbucket</w:t>
-            </w:r>
-          </w:p>
-        </w:tc>
-        <w:tc>
-          <w:tcPr>
-            <w:tcW w:w="0" w:type="auto"/>
-            <w:tcBorders>
-              <w:top w:val="outset" w:sz="6" w:space="0" w:color="auto"/>
-              <w:left w:val="outset" w:sz="6" w:space="0" w:color="auto"/>
-              <w:bottom w:val="outset" w:sz="6" w:space="0" w:color="auto"/>
-              <w:right w:val="outset" w:sz="6" w:space="0" w:color="auto"/>
-            </w:tcBorders>
-            <w:shd w:val="clear" w:color="auto" w:fill="FFFFFF"/>
-            <w:vAlign w:val="center"/>
-            <w:hideMark/>
-          </w:tcPr>
-          <w:p>
-            <w:pPr>
-              <w:spacing w:line="240" w:lineRule="auto"/>
-              <w:ind w:left="0" w:right="0" w:firstLine="0"/>
-              <w:jc w:val="center"/>
-              <w:rPr>
-                <w:rFonts w:ascii="Times New Roman" w:eastAsia="Times New Roman" w:hAnsi="Times New Roman" w:cs="Times New Roman"/>
-                <w:b/>
-                <w:bCs/>
-                <w:color w:val="221F20"/>
-                <w:sz w:val="26"/>
-                <w:szCs w:val="26"/>
-              </w:rPr>
-            </w:pPr>
-            <w:r>
-              <w:rPr>
-                <w:rFonts w:ascii="Times New Roman" w:eastAsia="Times New Roman" w:hAnsi="Times New Roman" w:cs="Times New Roman"/>
-                <w:b/>
-                <w:bCs/>
-                <w:color w:val="221F20"/>
-                <w:sz w:val="26"/>
-                <w:szCs w:val="26"/>
-              </w:rPr>
               <w:t>GitHub</w:t>
             </w:r>
           </w:p>
@@ -6872,7 +7230,7 @@
       <w:tr>
         <w:tc>
           <w:tcPr>
-            <w:tcW w:w="0" w:type="auto"/>
+            <w:tcW w:w="1835" w:type="dxa"/>
             <w:tcBorders>
               <w:top w:val="outset" w:sz="6" w:space="0" w:color="auto"/>
               <w:left w:val="outset" w:sz="6" w:space="0" w:color="auto"/>
@@ -6893,6 +7251,7 @@
             <w:pPr>
               <w:spacing w:line="240" w:lineRule="auto"/>
               <w:ind w:left="0" w:right="0" w:firstLine="0"/>
+              <w:jc w:val="left"/>
               <w:rPr>
                 <w:rFonts w:ascii="Times New Roman" w:eastAsia="Times New Roman" w:hAnsi="Times New Roman" w:cs="Times New Roman"/>
                 <w:color w:val="221F20"/>
@@ -6908,6 +7267,48 @@
                 <w:szCs w:val="26"/>
               </w:rPr>
               <w:t>VCS được hỗ trợ</w:t>
+            </w:r>
+          </w:p>
+        </w:tc>
+        <w:tc>
+          <w:tcPr>
+            <w:tcW w:w="3626" w:type="dxa"/>
+            <w:tcBorders>
+              <w:top w:val="outset" w:sz="6" w:space="0" w:color="auto"/>
+              <w:left w:val="outset" w:sz="6" w:space="0" w:color="auto"/>
+              <w:bottom w:val="outset" w:sz="6" w:space="0" w:color="auto"/>
+              <w:right w:val="outset" w:sz="6" w:space="0" w:color="auto"/>
+            </w:tcBorders>
+            <w:shd w:val="clear" w:color="auto" w:fill="FFFFFF"/>
+            <w:tcMar>
+              <w:top w:w="0" w:type="dxa"/>
+              <w:left w:w="150" w:type="dxa"/>
+              <w:bottom w:w="0" w:type="dxa"/>
+              <w:right w:w="150" w:type="dxa"/>
+            </w:tcMar>
+            <w:vAlign w:val="center"/>
+            <w:hideMark/>
+          </w:tcPr>
+          <w:p>
+            <w:pPr>
+              <w:spacing w:line="240" w:lineRule="auto"/>
+              <w:ind w:left="0" w:right="0" w:firstLine="0"/>
+              <w:jc w:val="left"/>
+              <w:rPr>
+                <w:rFonts w:ascii="Times New Roman" w:eastAsia="Times New Roman" w:hAnsi="Times New Roman" w:cs="Times New Roman"/>
+                <w:color w:val="221F20"/>
+                <w:sz w:val="26"/>
+                <w:szCs w:val="26"/>
+              </w:rPr>
+            </w:pPr>
+            <w:r>
+              <w:rPr>
+                <w:rFonts w:ascii="Times New Roman" w:eastAsia="Times New Roman" w:hAnsi="Times New Roman" w:cs="Times New Roman"/>
+                <w:color w:val="221F20"/>
+                <w:sz w:val="26"/>
+                <w:szCs w:val="26"/>
+              </w:rPr>
+              <w:t>Mercurial, Git</w:t>
             </w:r>
           </w:p>
         </w:tc>
@@ -6934,6 +7335,7 @@
             <w:pPr>
               <w:spacing w:line="240" w:lineRule="auto"/>
               <w:ind w:left="0" w:right="0" w:firstLine="0"/>
+              <w:jc w:val="left"/>
               <w:rPr>
                 <w:rFonts w:ascii="Times New Roman" w:eastAsia="Times New Roman" w:hAnsi="Times New Roman" w:cs="Times New Roman"/>
                 <w:color w:val="221F20"/>
@@ -6948,7 +7350,93 @@
                 <w:sz w:val="26"/>
                 <w:szCs w:val="26"/>
               </w:rPr>
-              <w:t>Mercurial, Git</w:t>
+              <w:t>Git</w:t>
+            </w:r>
+          </w:p>
+        </w:tc>
+      </w:tr>
+      <w:tr>
+        <w:tc>
+          <w:tcPr>
+            <w:tcW w:w="1835" w:type="dxa"/>
+            <w:tcBorders>
+              <w:top w:val="outset" w:sz="6" w:space="0" w:color="auto"/>
+              <w:left w:val="outset" w:sz="6" w:space="0" w:color="auto"/>
+              <w:bottom w:val="outset" w:sz="6" w:space="0" w:color="auto"/>
+              <w:right w:val="outset" w:sz="6" w:space="0" w:color="auto"/>
+            </w:tcBorders>
+            <w:shd w:val="clear" w:color="auto" w:fill="FFFFFF"/>
+            <w:tcMar>
+              <w:top w:w="0" w:type="dxa"/>
+              <w:left w:w="150" w:type="dxa"/>
+              <w:bottom w:w="0" w:type="dxa"/>
+              <w:right w:w="150" w:type="dxa"/>
+            </w:tcMar>
+            <w:vAlign w:val="center"/>
+            <w:hideMark/>
+          </w:tcPr>
+          <w:p>
+            <w:pPr>
+              <w:spacing w:line="240" w:lineRule="auto"/>
+              <w:ind w:left="0" w:right="0" w:firstLine="0"/>
+              <w:jc w:val="left"/>
+              <w:rPr>
+                <w:rFonts w:ascii="Times New Roman" w:eastAsia="Times New Roman" w:hAnsi="Times New Roman" w:cs="Times New Roman"/>
+                <w:color w:val="221F20"/>
+                <w:sz w:val="26"/>
+                <w:szCs w:val="26"/>
+              </w:rPr>
+            </w:pPr>
+            <w:r>
+              <w:rPr>
+                <w:rFonts w:ascii="Times New Roman" w:eastAsia="Times New Roman" w:hAnsi="Times New Roman" w:cs="Times New Roman"/>
+                <w:color w:val="221F20"/>
+                <w:sz w:val="26"/>
+                <w:szCs w:val="26"/>
+              </w:rPr>
+              <w:t>Public repositories</w:t>
+            </w:r>
+          </w:p>
+        </w:tc>
+        <w:tc>
+          <w:tcPr>
+            <w:tcW w:w="3626" w:type="dxa"/>
+            <w:tcBorders>
+              <w:top w:val="outset" w:sz="6" w:space="0" w:color="auto"/>
+              <w:left w:val="outset" w:sz="6" w:space="0" w:color="auto"/>
+              <w:bottom w:val="outset" w:sz="6" w:space="0" w:color="auto"/>
+              <w:right w:val="outset" w:sz="6" w:space="0" w:color="auto"/>
+            </w:tcBorders>
+            <w:shd w:val="clear" w:color="auto" w:fill="FFFFFF"/>
+            <w:tcMar>
+              <w:top w:w="0" w:type="dxa"/>
+              <w:left w:w="150" w:type="dxa"/>
+              <w:bottom w:w="0" w:type="dxa"/>
+              <w:right w:w="150" w:type="dxa"/>
+            </w:tcMar>
+            <w:vAlign w:val="center"/>
+            <w:hideMark/>
+          </w:tcPr>
+          <w:p>
+            <w:pPr>
+              <w:spacing w:line="240" w:lineRule="auto"/>
+              <w:ind w:left="0" w:right="0" w:firstLine="0"/>
+              <w:jc w:val="left"/>
+              <w:rPr>
+                <w:rFonts w:ascii="Times New Roman" w:eastAsia="Times New Roman" w:hAnsi="Times New Roman" w:cs="Times New Roman"/>
+                <w:color w:val="221F20"/>
+                <w:sz w:val="26"/>
+                <w:szCs w:val="26"/>
+              </w:rPr>
+            </w:pPr>
+            <w:r>
+              <w:rPr>
+                <w:rFonts w:ascii="Times New Roman" w:eastAsia="Times New Roman" w:hAnsi="Times New Roman" w:cs="Times New Roman"/>
+                <w:color w:val="221F20"/>
+                <w:sz w:val="26"/>
+                <w:szCs w:val="26"/>
+              </w:rPr>
+              <w:t>Miễn phí, không giới hạn số lượng</w:t>
             </w:r>
           </w:p>
         </w:tc>
@@ -6975,6 +7463,7 @@
             <w:pPr>
               <w:spacing w:line="240" w:lineRule="auto"/>
               <w:ind w:left="0" w:right="0" w:firstLine="0"/>
+              <w:jc w:val="left"/>
               <w:rPr>
                 <w:rFonts w:ascii="Times New Roman" w:eastAsia="Times New Roman" w:hAnsi="Times New Roman" w:cs="Times New Roman"/>
                 <w:color w:val="221F20"/>
@@ -6989,7 +7478,7 @@
                 <w:sz w:val="26"/>
                 <w:szCs w:val="26"/>
               </w:rPr>
-              <w:t>Git</w:t>
+              <w:t>Miễn phí, không giới hạn số lượng</w:t>
             </w:r>
           </w:p>
         </w:tc>
@@ -6997,7 +7486,7 @@
       <w:tr>
         <w:tc>
           <w:tcPr>
-            <w:tcW w:w="0" w:type="auto"/>
+            <w:tcW w:w="1835" w:type="dxa"/>
             <w:tcBorders>
               <w:top w:val="outset" w:sz="6" w:space="0" w:color="auto"/>
               <w:left w:val="outset" w:sz="6" w:space="0" w:color="auto"/>
@@ -7018,6 +7507,7 @@
             <w:pPr>
               <w:spacing w:line="240" w:lineRule="auto"/>
               <w:ind w:left="0" w:right="0" w:firstLine="0"/>
+              <w:jc w:val="left"/>
               <w:rPr>
                 <w:rFonts w:ascii="Times New Roman" w:eastAsia="Times New Roman" w:hAnsi="Times New Roman" w:cs="Times New Roman"/>
                 <w:color w:val="221F20"/>
@@ -7032,7 +7522,49 @@
                 <w:sz w:val="26"/>
                 <w:szCs w:val="26"/>
               </w:rPr>
-              <w:t>Public repositories</w:t>
+              <w:t>Private repositories</w:t>
+            </w:r>
+          </w:p>
+        </w:tc>
+        <w:tc>
+          <w:tcPr>
+            <w:tcW w:w="3626" w:type="dxa"/>
+            <w:tcBorders>
+              <w:top w:val="outset" w:sz="6" w:space="0" w:color="auto"/>
+              <w:left w:val="outset" w:sz="6" w:space="0" w:color="auto"/>
+              <w:bottom w:val="outset" w:sz="6" w:space="0" w:color="auto"/>
+              <w:right w:val="outset" w:sz="6" w:space="0" w:color="auto"/>
+            </w:tcBorders>
+            <w:shd w:val="clear" w:color="auto" w:fill="FFFFFF"/>
+            <w:tcMar>
+              <w:top w:w="0" w:type="dxa"/>
+              <w:left w:w="150" w:type="dxa"/>
+              <w:bottom w:w="0" w:type="dxa"/>
+              <w:right w:w="150" w:type="dxa"/>
+            </w:tcMar>
+            <w:vAlign w:val="center"/>
+            <w:hideMark/>
+          </w:tcPr>
+          <w:p>
+            <w:pPr>
+              <w:spacing w:line="240" w:lineRule="auto"/>
+              <w:ind w:left="0" w:right="0" w:firstLine="0"/>
+              <w:jc w:val="left"/>
+              <w:rPr>
+                <w:rFonts w:ascii="Times New Roman" w:eastAsia="Times New Roman" w:hAnsi="Times New Roman" w:cs="Times New Roman"/>
+                <w:color w:val="221F20"/>
+                <w:sz w:val="26"/>
+                <w:szCs w:val="26"/>
+              </w:rPr>
+            </w:pPr>
+            <w:r>
+              <w:rPr>
+                <w:rFonts w:ascii="Times New Roman" w:eastAsia="Times New Roman" w:hAnsi="Times New Roman" w:cs="Times New Roman"/>
+                <w:color w:val="221F20"/>
+                <w:sz w:val="26"/>
+                <w:szCs w:val="26"/>
+              </w:rPr>
+              <w:t>Miễn phí cho nhóm 5 người trở xuống</w:t>
             </w:r>
           </w:p>
         </w:tc>
@@ -7059,6 +7591,7 @@
             <w:pPr>
               <w:spacing w:line="240" w:lineRule="auto"/>
               <w:ind w:left="0" w:right="0" w:firstLine="0"/>
+              <w:jc w:val="left"/>
               <w:rPr>
                 <w:rFonts w:ascii="Times New Roman" w:eastAsia="Times New Roman" w:hAnsi="Times New Roman" w:cs="Times New Roman"/>
                 <w:color w:val="221F20"/>
@@ -7073,7 +7606,111 @@
                 <w:sz w:val="26"/>
                 <w:szCs w:val="26"/>
               </w:rPr>
-              <w:t>Miễn phí, không giới hạn số lượng</w:t>
+              <w:t>Từ $7/ tháng, không giới hạn người dùng</w:t>
+            </w:r>
+          </w:p>
+        </w:tc>
+      </w:tr>
+      <w:tr>
+        <w:tc>
+          <w:tcPr>
+            <w:tcW w:w="1835" w:type="dxa"/>
+            <w:tcBorders>
+              <w:top w:val="outset" w:sz="6" w:space="0" w:color="auto"/>
+              <w:left w:val="outset" w:sz="6" w:space="0" w:color="auto"/>
+              <w:bottom w:val="outset" w:sz="6" w:space="0" w:color="auto"/>
+              <w:right w:val="outset" w:sz="6" w:space="0" w:color="auto"/>
+            </w:tcBorders>
+            <w:shd w:val="clear" w:color="auto" w:fill="FFFFFF"/>
+            <w:tcMar>
+              <w:top w:w="0" w:type="dxa"/>
+              <w:left w:w="150" w:type="dxa"/>
+              <w:bottom w:w="0" w:type="dxa"/>
+              <w:right w:w="150" w:type="dxa"/>
+            </w:tcMar>
+            <w:vAlign w:val="center"/>
+            <w:hideMark/>
+          </w:tcPr>
+          <w:p>
+            <w:pPr>
+              <w:spacing w:line="240" w:lineRule="auto"/>
+              <w:ind w:left="0" w:right="0" w:firstLine="0"/>
+              <w:jc w:val="left"/>
+              <w:rPr>
+                <w:rFonts w:ascii="Times New Roman" w:eastAsia="Times New Roman" w:hAnsi="Times New Roman" w:cs="Times New Roman"/>
+                <w:color w:val="221F20"/>
+                <w:sz w:val="26"/>
+                <w:szCs w:val="26"/>
+              </w:rPr>
+            </w:pPr>
+            <w:r>
+              <w:rPr>
+                <w:rFonts w:ascii="Times New Roman" w:eastAsia="Times New Roman" w:hAnsi="Times New Roman" w:cs="Times New Roman"/>
+                <w:color w:val="221F20"/>
+                <w:sz w:val="26"/>
+                <w:szCs w:val="26"/>
+              </w:rPr>
+              <w:t>Tích hợp</w:t>
+            </w:r>
+          </w:p>
+        </w:tc>
+        <w:tc>
+          <w:tcPr>
+            <w:tcW w:w="3626" w:type="dxa"/>
+            <w:tcBorders>
+              <w:top w:val="outset" w:sz="6" w:space="0" w:color="auto"/>
+              <w:left w:val="outset" w:sz="6" w:space="0" w:color="auto"/>
+              <w:bottom w:val="outset" w:sz="6" w:space="0" w:color="auto"/>
+              <w:right w:val="outset" w:sz="6" w:space="0" w:color="auto"/>
+            </w:tcBorders>
+            <w:shd w:val="clear" w:color="auto" w:fill="FFFFFF"/>
+            <w:tcMar>
+              <w:top w:w="0" w:type="dxa"/>
+              <w:left w:w="150" w:type="dxa"/>
+              <w:bottom w:w="0" w:type="dxa"/>
+              <w:right w:w="150" w:type="dxa"/>
+            </w:tcMar>
+            <w:vAlign w:val="center"/>
+            <w:hideMark/>
+          </w:tcPr>
+          <w:p>
+            <w:pPr>
+              <w:spacing w:line="240" w:lineRule="auto"/>
+              <w:ind w:left="0" w:right="0" w:firstLine="0"/>
+              <w:jc w:val="left"/>
+              <w:rPr>
+                <w:rFonts w:ascii="Times New Roman" w:eastAsia="Times New Roman" w:hAnsi="Times New Roman" w:cs="Times New Roman"/>
+                <w:color w:val="221F20"/>
+                <w:sz w:val="26"/>
+                <w:szCs w:val="26"/>
+              </w:rPr>
+            </w:pPr>
+            <w:r>
+              <w:rPr>
+                <w:rFonts w:ascii="Times New Roman" w:eastAsia="Times New Roman" w:hAnsi="Times New Roman" w:cs="Times New Roman"/>
+                <w:color w:val="221F20"/>
+                <w:sz w:val="26"/>
+                <w:szCs w:val="26"/>
+              </w:rPr>
+              <w:t>Jira, Crucible, Jenkins,</w:t>
+            </w:r>
+            <w:r>
+              <w:rPr>
+                <w:rFonts w:ascii="Times New Roman" w:eastAsia="Times New Roman" w:hAnsi="Times New Roman" w:cs="Times New Roman"/>
+                <w:color w:val="221F20"/>
+                <w:sz w:val="26"/>
+                <w:szCs w:val="26"/>
+              </w:rPr>
+              <w:t xml:space="preserve"> </w:t>
+            </w:r>
+            <w:r>
+              <w:rPr>
+                <w:rFonts w:ascii="Times New Roman" w:eastAsia="Times New Roman" w:hAnsi="Times New Roman" w:cs="Times New Roman"/>
+                <w:color w:val="221F20"/>
+                <w:sz w:val="26"/>
+                <w:szCs w:val="26"/>
+              </w:rPr>
+              <w:t>Bamboo</w:t>
             </w:r>
           </w:p>
         </w:tc>
@@ -7100,6 +7737,7 @@
             <w:pPr>
               <w:spacing w:line="240" w:lineRule="auto"/>
               <w:ind w:left="0" w:right="0" w:firstLine="0"/>
+              <w:jc w:val="left"/>
               <w:rPr>
                 <w:rFonts w:ascii="Times New Roman" w:eastAsia="Times New Roman" w:hAnsi="Times New Roman" w:cs="Times New Roman"/>
                 <w:color w:val="221F20"/>
@@ -7114,7 +7752,7 @@
                 <w:sz w:val="26"/>
                 <w:szCs w:val="26"/>
               </w:rPr>
-              <w:t>Miễn phí, không giới hạn số lượng</w:t>
+              <w:t>Asana, Zendesk, CloudBees, Travis, CodeClimate, AWS, Windows Azure, Google Cloud, Heroku</w:t>
             </w:r>
           </w:p>
         </w:tc>
@@ -7122,7 +7760,7 @@
       <w:tr>
         <w:tc>
           <w:tcPr>
-            <w:tcW w:w="0" w:type="auto"/>
+            <w:tcW w:w="1835" w:type="dxa"/>
             <w:tcBorders>
               <w:top w:val="outset" w:sz="6" w:space="0" w:color="auto"/>
               <w:left w:val="outset" w:sz="6" w:space="0" w:color="auto"/>
@@ -7143,6 +7781,7 @@
             <w:pPr>
               <w:spacing w:line="240" w:lineRule="auto"/>
               <w:ind w:left="0" w:right="0" w:firstLine="0"/>
+              <w:jc w:val="left"/>
               <w:rPr>
                 <w:rFonts w:ascii="Times New Roman" w:eastAsia="Times New Roman" w:hAnsi="Times New Roman" w:cs="Times New Roman"/>
                 <w:color w:val="221F20"/>
@@ -7157,7 +7796,49 @@
                 <w:sz w:val="26"/>
                 <w:szCs w:val="26"/>
               </w:rPr>
-              <w:t>Private repositories</w:t>
+              <w:t>Host lưu trữ dự án phổ biến</w:t>
+            </w:r>
+          </w:p>
+        </w:tc>
+        <w:tc>
+          <w:tcPr>
+            <w:tcW w:w="3626" w:type="dxa"/>
+            <w:tcBorders>
+              <w:top w:val="outset" w:sz="6" w:space="0" w:color="auto"/>
+              <w:left w:val="outset" w:sz="6" w:space="0" w:color="auto"/>
+              <w:bottom w:val="outset" w:sz="6" w:space="0" w:color="auto"/>
+              <w:right w:val="outset" w:sz="6" w:space="0" w:color="auto"/>
+            </w:tcBorders>
+            <w:shd w:val="clear" w:color="auto" w:fill="FFFFFF"/>
+            <w:tcMar>
+              <w:top w:w="0" w:type="dxa"/>
+              <w:left w:w="150" w:type="dxa"/>
+              <w:bottom w:w="0" w:type="dxa"/>
+              <w:right w:w="150" w:type="dxa"/>
+            </w:tcMar>
+            <w:vAlign w:val="center"/>
+            <w:hideMark/>
+          </w:tcPr>
+          <w:p>
+            <w:pPr>
+              <w:spacing w:line="240" w:lineRule="auto"/>
+              <w:ind w:left="0" w:right="0" w:firstLine="0"/>
+              <w:jc w:val="left"/>
+              <w:rPr>
+                <w:rFonts w:ascii="Times New Roman" w:eastAsia="Times New Roman" w:hAnsi="Times New Roman" w:cs="Times New Roman"/>
+                <w:color w:val="221F20"/>
+                <w:sz w:val="26"/>
+                <w:szCs w:val="26"/>
+              </w:rPr>
+            </w:pPr>
+            <w:r>
+              <w:rPr>
+                <w:rFonts w:ascii="Times New Roman" w:eastAsia="Times New Roman" w:hAnsi="Times New Roman" w:cs="Times New Roman"/>
+                <w:color w:val="221F20"/>
+                <w:sz w:val="26"/>
+                <w:szCs w:val="26"/>
+              </w:rPr>
+              <w:t>Adium, Mailchimp, Opera, Python, Django</w:t>
             </w:r>
           </w:p>
         </w:tc>
@@ -7184,6 +7865,7 @@
             <w:pPr>
               <w:spacing w:line="240" w:lineRule="auto"/>
               <w:ind w:left="0" w:right="0" w:firstLine="0"/>
+              <w:jc w:val="left"/>
               <w:rPr>
                 <w:rFonts w:ascii="Times New Roman" w:eastAsia="Times New Roman" w:hAnsi="Times New Roman" w:cs="Times New Roman"/>
                 <w:color w:val="221F20"/>
@@ -7198,7 +7880,111 @@
                 <w:sz w:val="26"/>
                 <w:szCs w:val="26"/>
               </w:rPr>
-              <w:t>Miễn phí cho nhóm 5 người trở xuống</w:t>
+              <w:t>Bootstrap, Node</w:t>
+            </w:r>
+            <w:r>
+              <w:rPr>
+                <w:rFonts w:ascii="Times New Roman" w:eastAsia="Times New Roman" w:hAnsi="Times New Roman" w:cs="Times New Roman"/>
+                <w:color w:val="221F20"/>
+                <w:sz w:val="26"/>
+                <w:szCs w:val="26"/>
+              </w:rPr>
+              <w:t>.</w:t>
+            </w:r>
+            <w:r>
+              <w:rPr>
+                <w:rFonts w:ascii="Times New Roman" w:eastAsia="Times New Roman" w:hAnsi="Times New Roman" w:cs="Times New Roman"/>
+                <w:color w:val="221F20"/>
+                <w:sz w:val="26"/>
+                <w:szCs w:val="26"/>
+              </w:rPr>
+              <w:t>js, jQuery, Rails, Homebrew</w:t>
+            </w:r>
+          </w:p>
+        </w:tc>
+      </w:tr>
+      <w:tr>
+        <w:tc>
+          <w:tcPr>
+            <w:tcW w:w="1835" w:type="dxa"/>
+            <w:tcBorders>
+              <w:top w:val="outset" w:sz="6" w:space="0" w:color="auto"/>
+              <w:left w:val="outset" w:sz="6" w:space="0" w:color="auto"/>
+              <w:bottom w:val="outset" w:sz="6" w:space="0" w:color="auto"/>
+              <w:right w:val="outset" w:sz="6" w:space="0" w:color="auto"/>
+            </w:tcBorders>
+            <w:shd w:val="clear" w:color="auto" w:fill="FFFFFF"/>
+            <w:tcMar>
+              <w:top w:w="0" w:type="dxa"/>
+              <w:left w:w="150" w:type="dxa"/>
+              <w:bottom w:w="0" w:type="dxa"/>
+              <w:right w:w="150" w:type="dxa"/>
+            </w:tcMar>
+            <w:vAlign w:val="center"/>
+            <w:hideMark/>
+          </w:tcPr>
+          <w:p>
+            <w:pPr>
+              <w:spacing w:line="240" w:lineRule="auto"/>
+              <w:ind w:left="0" w:right="0" w:firstLine="0"/>
+              <w:jc w:val="left"/>
+              <w:rPr>
+                <w:rFonts w:ascii="Times New Roman" w:eastAsia="Times New Roman" w:hAnsi="Times New Roman" w:cs="Times New Roman"/>
+                <w:color w:val="221F20"/>
+                <w:sz w:val="26"/>
+                <w:szCs w:val="26"/>
+              </w:rPr>
+            </w:pPr>
+            <w:r>
+              <w:rPr>
+                <w:rFonts w:ascii="Times New Roman" w:eastAsia="Times New Roman" w:hAnsi="Times New Roman" w:cs="Times New Roman"/>
+                <w:color w:val="221F20"/>
+                <w:sz w:val="26"/>
+                <w:szCs w:val="26"/>
+              </w:rPr>
+              <w:t>Tính năng mở rộng nổi bật</w:t>
+            </w:r>
+          </w:p>
+        </w:tc>
+        <w:tc>
+          <w:tcPr>
+            <w:tcW w:w="3626" w:type="dxa"/>
+            <w:tcBorders>
+              <w:top w:val="outset" w:sz="6" w:space="0" w:color="auto"/>
+              <w:left w:val="outset" w:sz="6" w:space="0" w:color="auto"/>
+              <w:bottom w:val="outset" w:sz="6" w:space="0" w:color="auto"/>
+              <w:right w:val="outset" w:sz="6" w:space="0" w:color="auto"/>
+            </w:tcBorders>
+            <w:shd w:val="clear" w:color="auto" w:fill="FFFFFF"/>
+            <w:tcMar>
+              <w:top w:w="0" w:type="dxa"/>
+              <w:left w:w="150" w:type="dxa"/>
+              <w:bottom w:w="0" w:type="dxa"/>
+              <w:right w:w="150" w:type="dxa"/>
+            </w:tcMar>
+            <w:vAlign w:val="center"/>
+            <w:hideMark/>
+          </w:tcPr>
+          <w:p>
+            <w:pPr>
+              <w:spacing w:line="240" w:lineRule="auto"/>
+              <w:ind w:left="0" w:right="0" w:firstLine="0"/>
+              <w:jc w:val="left"/>
+              <w:rPr>
+                <w:rFonts w:ascii="Times New Roman" w:eastAsia="Times New Roman" w:hAnsi="Times New Roman" w:cs="Times New Roman"/>
+                <w:color w:val="221F20"/>
+                <w:sz w:val="26"/>
+                <w:szCs w:val="26"/>
+              </w:rPr>
+            </w:pPr>
+            <w:r>
+              <w:rPr>
+                <w:rFonts w:ascii="Times New Roman" w:eastAsia="Times New Roman" w:hAnsi="Times New Roman" w:cs="Times New Roman"/>
+                <w:color w:val="221F20"/>
+                <w:sz w:val="26"/>
+                <w:szCs w:val="26"/>
+              </w:rPr>
+              <w:t>Spoon, Jira integration, External authentication via Github, Twitter, Facebook, Google</w:t>
             </w:r>
           </w:p>
         </w:tc>
@@ -7225,381 +8011,7 @@
             <w:pPr>
               <w:spacing w:line="240" w:lineRule="auto"/>
               <w:ind w:left="0" w:right="0" w:firstLine="0"/>
-              <w:rPr>
-                <w:rFonts w:ascii="Times New Roman" w:eastAsia="Times New Roman" w:hAnsi="Times New Roman" w:cs="Times New Roman"/>
-                <w:color w:val="221F20"/>
-                <w:sz w:val="26"/>
-                <w:szCs w:val="26"/>
-              </w:rPr>
-            </w:pPr>
-            <w:r>
-              <w:rPr>
-                <w:rFonts w:ascii="Times New Roman" w:eastAsia="Times New Roman" w:hAnsi="Times New Roman" w:cs="Times New Roman"/>
-                <w:color w:val="221F20"/>
-                <w:sz w:val="26"/>
-                <w:szCs w:val="26"/>
-              </w:rPr>
-              <w:t>Từ $7/ tháng, không giới hạn người dùng</w:t>
-            </w:r>
-          </w:p>
-        </w:tc>
-      </w:tr>
-      <w:tr>
-        <w:tc>
-          <w:tcPr>
-            <w:tcW w:w="0" w:type="auto"/>
-            <w:tcBorders>
-              <w:top w:val="outset" w:sz="6" w:space="0" w:color="auto"/>
-              <w:left w:val="outset" w:sz="6" w:space="0" w:color="auto"/>
-              <w:bottom w:val="outset" w:sz="6" w:space="0" w:color="auto"/>
-              <w:right w:val="outset" w:sz="6" w:space="0" w:color="auto"/>
-            </w:tcBorders>
-            <w:shd w:val="clear" w:color="auto" w:fill="FFFFFF"/>
-            <w:tcMar>
-              <w:top w:w="0" w:type="dxa"/>
-              <w:left w:w="150" w:type="dxa"/>
-              <w:bottom w:w="0" w:type="dxa"/>
-              <w:right w:w="150" w:type="dxa"/>
-            </w:tcMar>
-            <w:vAlign w:val="center"/>
-            <w:hideMark/>
-          </w:tcPr>
-          <w:p>
-            <w:pPr>
-              <w:spacing w:line="240" w:lineRule="auto"/>
-              <w:ind w:left="0" w:right="0" w:firstLine="0"/>
-              <w:rPr>
-                <w:rFonts w:ascii="Times New Roman" w:eastAsia="Times New Roman" w:hAnsi="Times New Roman" w:cs="Times New Roman"/>
-                <w:color w:val="221F20"/>
-                <w:sz w:val="26"/>
-                <w:szCs w:val="26"/>
-              </w:rPr>
-            </w:pPr>
-            <w:r>
-              <w:rPr>
-                <w:rFonts w:ascii="Times New Roman" w:eastAsia="Times New Roman" w:hAnsi="Times New Roman" w:cs="Times New Roman"/>
-                <w:color w:val="221F20"/>
-                <w:sz w:val="26"/>
-                <w:szCs w:val="26"/>
-              </w:rPr>
-              <w:t>Tích hợp</w:t>
-            </w:r>
-          </w:p>
-        </w:tc>
-        <w:tc>
-          <w:tcPr>
-            <w:tcW w:w="0" w:type="auto"/>
-            <w:tcBorders>
-              <w:top w:val="outset" w:sz="6" w:space="0" w:color="auto"/>
-              <w:left w:val="outset" w:sz="6" w:space="0" w:color="auto"/>
-              <w:bottom w:val="outset" w:sz="6" w:space="0" w:color="auto"/>
-              <w:right w:val="outset" w:sz="6" w:space="0" w:color="auto"/>
-            </w:tcBorders>
-            <w:shd w:val="clear" w:color="auto" w:fill="FFFFFF"/>
-            <w:tcMar>
-              <w:top w:w="0" w:type="dxa"/>
-              <w:left w:w="150" w:type="dxa"/>
-              <w:bottom w:w="0" w:type="dxa"/>
-              <w:right w:w="150" w:type="dxa"/>
-            </w:tcMar>
-            <w:vAlign w:val="center"/>
-            <w:hideMark/>
-          </w:tcPr>
-          <w:p>
-            <w:pPr>
-              <w:spacing w:line="240" w:lineRule="auto"/>
-              <w:ind w:left="0" w:right="0" w:firstLine="0"/>
-              <w:rPr>
-                <w:rFonts w:ascii="Times New Roman" w:eastAsia="Times New Roman" w:hAnsi="Times New Roman" w:cs="Times New Roman"/>
-                <w:color w:val="221F20"/>
-                <w:sz w:val="26"/>
-                <w:szCs w:val="26"/>
-              </w:rPr>
-            </w:pPr>
-            <w:r>
-              <w:rPr>
-                <w:rFonts w:ascii="Times New Roman" w:eastAsia="Times New Roman" w:hAnsi="Times New Roman" w:cs="Times New Roman"/>
-                <w:color w:val="221F20"/>
-                <w:sz w:val="26"/>
-                <w:szCs w:val="26"/>
-              </w:rPr>
-              <w:t>Jira, Crucible, Jenkins, Bamboo</w:t>
-            </w:r>
-          </w:p>
-        </w:tc>
-        <w:tc>
-          <w:tcPr>
-            <w:tcW w:w="0" w:type="auto"/>
-            <w:tcBorders>
-              <w:top w:val="outset" w:sz="6" w:space="0" w:color="auto"/>
-              <w:left w:val="outset" w:sz="6" w:space="0" w:color="auto"/>
-              <w:bottom w:val="outset" w:sz="6" w:space="0" w:color="auto"/>
-              <w:right w:val="outset" w:sz="6" w:space="0" w:color="auto"/>
-            </w:tcBorders>
-            <w:shd w:val="clear" w:color="auto" w:fill="FFFFFF"/>
-            <w:tcMar>
-              <w:top w:w="0" w:type="dxa"/>
-              <w:left w:w="150" w:type="dxa"/>
-              <w:bottom w:w="0" w:type="dxa"/>
-              <w:right w:w="150" w:type="dxa"/>
-            </w:tcMar>
-            <w:vAlign w:val="center"/>
-            <w:hideMark/>
-          </w:tcPr>
-          <w:p>
-            <w:pPr>
-              <w:spacing w:line="240" w:lineRule="auto"/>
-              <w:ind w:left="0" w:right="0" w:firstLine="0"/>
-              <w:rPr>
-                <w:rFonts w:ascii="Times New Roman" w:eastAsia="Times New Roman" w:hAnsi="Times New Roman" w:cs="Times New Roman"/>
-                <w:color w:val="221F20"/>
-                <w:sz w:val="26"/>
-                <w:szCs w:val="26"/>
-              </w:rPr>
-            </w:pPr>
-            <w:r>
-              <w:rPr>
-                <w:rFonts w:ascii="Times New Roman" w:eastAsia="Times New Roman" w:hAnsi="Times New Roman" w:cs="Times New Roman"/>
-                <w:color w:val="221F20"/>
-                <w:sz w:val="26"/>
-                <w:szCs w:val="26"/>
-              </w:rPr>
-              <w:t>Asana, Zendesk, CloudBees, Travis, CodeClimate, AWS, Windows Azure, Google Cloud, and Heroku</w:t>
-            </w:r>
-          </w:p>
-        </w:tc>
-      </w:tr>
-      <w:tr>
-        <w:tc>
-          <w:tcPr>
-            <w:tcW w:w="0" w:type="auto"/>
-            <w:tcBorders>
-              <w:top w:val="outset" w:sz="6" w:space="0" w:color="auto"/>
-              <w:left w:val="outset" w:sz="6" w:space="0" w:color="auto"/>
-              <w:bottom w:val="outset" w:sz="6" w:space="0" w:color="auto"/>
-              <w:right w:val="outset" w:sz="6" w:space="0" w:color="auto"/>
-            </w:tcBorders>
-            <w:shd w:val="clear" w:color="auto" w:fill="FFFFFF"/>
-            <w:tcMar>
-              <w:top w:w="0" w:type="dxa"/>
-              <w:left w:w="150" w:type="dxa"/>
-              <w:bottom w:w="0" w:type="dxa"/>
-              <w:right w:w="150" w:type="dxa"/>
-            </w:tcMar>
-            <w:vAlign w:val="center"/>
-            <w:hideMark/>
-          </w:tcPr>
-          <w:p>
-            <w:pPr>
-              <w:spacing w:line="240" w:lineRule="auto"/>
-              <w:ind w:left="0" w:right="0" w:firstLine="0"/>
-              <w:rPr>
-                <w:rFonts w:ascii="Times New Roman" w:eastAsia="Times New Roman" w:hAnsi="Times New Roman" w:cs="Times New Roman"/>
-                <w:color w:val="221F20"/>
-                <w:sz w:val="26"/>
-                <w:szCs w:val="26"/>
-              </w:rPr>
-            </w:pPr>
-            <w:r>
-              <w:rPr>
-                <w:rFonts w:ascii="Times New Roman" w:eastAsia="Times New Roman" w:hAnsi="Times New Roman" w:cs="Times New Roman"/>
-                <w:color w:val="221F20"/>
-                <w:sz w:val="26"/>
-                <w:szCs w:val="26"/>
-              </w:rPr>
-              <w:t>Host lưu trữ dự án phổ biến</w:t>
-            </w:r>
-          </w:p>
-        </w:tc>
-        <w:tc>
-          <w:tcPr>
-            <w:tcW w:w="0" w:type="auto"/>
-            <w:tcBorders>
-              <w:top w:val="outset" w:sz="6" w:space="0" w:color="auto"/>
-              <w:left w:val="outset" w:sz="6" w:space="0" w:color="auto"/>
-              <w:bottom w:val="outset" w:sz="6" w:space="0" w:color="auto"/>
-              <w:right w:val="outset" w:sz="6" w:space="0" w:color="auto"/>
-            </w:tcBorders>
-            <w:shd w:val="clear" w:color="auto" w:fill="FFFFFF"/>
-            <w:tcMar>
-              <w:top w:w="0" w:type="dxa"/>
-              <w:left w:w="150" w:type="dxa"/>
-              <w:bottom w:w="0" w:type="dxa"/>
-              <w:right w:w="150" w:type="dxa"/>
-            </w:tcMar>
-            <w:vAlign w:val="center"/>
-            <w:hideMark/>
-          </w:tcPr>
-          <w:p>
-            <w:pPr>
-              <w:spacing w:line="240" w:lineRule="auto"/>
-              <w:ind w:left="0" w:right="0" w:firstLine="0"/>
-              <w:rPr>
-                <w:rFonts w:ascii="Times New Roman" w:eastAsia="Times New Roman" w:hAnsi="Times New Roman" w:cs="Times New Roman"/>
-                <w:color w:val="221F20"/>
-                <w:sz w:val="26"/>
-                <w:szCs w:val="26"/>
-              </w:rPr>
-            </w:pPr>
-            <w:r>
-              <w:rPr>
-                <w:rFonts w:ascii="Times New Roman" w:eastAsia="Times New Roman" w:hAnsi="Times New Roman" w:cs="Times New Roman"/>
-                <w:color w:val="221F20"/>
-                <w:sz w:val="26"/>
-                <w:szCs w:val="26"/>
-              </w:rPr>
-              <w:t>Adium, Mailchimp, Opera, Python, Django</w:t>
-            </w:r>
-          </w:p>
-        </w:tc>
-        <w:tc>
-          <w:tcPr>
-            <w:tcW w:w="0" w:type="auto"/>
-            <w:tcBorders>
-              <w:top w:val="outset" w:sz="6" w:space="0" w:color="auto"/>
-              <w:left w:val="outset" w:sz="6" w:space="0" w:color="auto"/>
-              <w:bottom w:val="outset" w:sz="6" w:space="0" w:color="auto"/>
-              <w:right w:val="outset" w:sz="6" w:space="0" w:color="auto"/>
-            </w:tcBorders>
-            <w:shd w:val="clear" w:color="auto" w:fill="FFFFFF"/>
-            <w:tcMar>
-              <w:top w:w="0" w:type="dxa"/>
-              <w:left w:w="150" w:type="dxa"/>
-              <w:bottom w:w="0" w:type="dxa"/>
-              <w:right w:w="150" w:type="dxa"/>
-            </w:tcMar>
-            <w:vAlign w:val="center"/>
-            <w:hideMark/>
-          </w:tcPr>
-          <w:p>
-            <w:pPr>
-              <w:spacing w:line="240" w:lineRule="auto"/>
-              <w:ind w:left="0" w:right="0" w:firstLine="0"/>
-              <w:rPr>
-                <w:rFonts w:ascii="Times New Roman" w:eastAsia="Times New Roman" w:hAnsi="Times New Roman" w:cs="Times New Roman"/>
-                <w:color w:val="221F20"/>
-                <w:sz w:val="26"/>
-                <w:szCs w:val="26"/>
-              </w:rPr>
-            </w:pPr>
-            <w:r>
-              <w:rPr>
-                <w:rFonts w:ascii="Times New Roman" w:eastAsia="Times New Roman" w:hAnsi="Times New Roman" w:cs="Times New Roman"/>
-                <w:color w:val="221F20"/>
-                <w:sz w:val="26"/>
-                <w:szCs w:val="26"/>
-              </w:rPr>
-              <w:t>Bootstrap, Node,js, jQuery, Rails, Homebrew</w:t>
-            </w:r>
-          </w:p>
-        </w:tc>
-      </w:tr>
-      <w:tr>
-        <w:tc>
-          <w:tcPr>
-            <w:tcW w:w="0" w:type="auto"/>
-            <w:tcBorders>
-              <w:top w:val="outset" w:sz="6" w:space="0" w:color="auto"/>
-              <w:left w:val="outset" w:sz="6" w:space="0" w:color="auto"/>
-              <w:bottom w:val="outset" w:sz="6" w:space="0" w:color="auto"/>
-              <w:right w:val="outset" w:sz="6" w:space="0" w:color="auto"/>
-            </w:tcBorders>
-            <w:shd w:val="clear" w:color="auto" w:fill="FFFFFF"/>
-            <w:tcMar>
-              <w:top w:w="0" w:type="dxa"/>
-              <w:left w:w="150" w:type="dxa"/>
-              <w:bottom w:w="0" w:type="dxa"/>
-              <w:right w:w="150" w:type="dxa"/>
-            </w:tcMar>
-            <w:vAlign w:val="center"/>
-            <w:hideMark/>
-          </w:tcPr>
-          <w:p>
-            <w:pPr>
-              <w:spacing w:line="240" w:lineRule="auto"/>
-              <w:ind w:left="0" w:right="0" w:firstLine="0"/>
-              <w:rPr>
-                <w:rFonts w:ascii="Times New Roman" w:eastAsia="Times New Roman" w:hAnsi="Times New Roman" w:cs="Times New Roman"/>
-                <w:color w:val="221F20"/>
-                <w:sz w:val="26"/>
-                <w:szCs w:val="26"/>
-              </w:rPr>
-            </w:pPr>
-            <w:r>
-              <w:rPr>
-                <w:rFonts w:ascii="Times New Roman" w:eastAsia="Times New Roman" w:hAnsi="Times New Roman" w:cs="Times New Roman"/>
-                <w:color w:val="221F20"/>
-                <w:sz w:val="26"/>
-                <w:szCs w:val="26"/>
-              </w:rPr>
-              <w:t>Tính năng mở rộng nổi bật</w:t>
-            </w:r>
-          </w:p>
-        </w:tc>
-        <w:tc>
-          <w:tcPr>
-            <w:tcW w:w="0" w:type="auto"/>
-            <w:tcBorders>
-              <w:top w:val="outset" w:sz="6" w:space="0" w:color="auto"/>
-              <w:left w:val="outset" w:sz="6" w:space="0" w:color="auto"/>
-              <w:bottom w:val="outset" w:sz="6" w:space="0" w:color="auto"/>
-              <w:right w:val="outset" w:sz="6" w:space="0" w:color="auto"/>
-            </w:tcBorders>
-            <w:shd w:val="clear" w:color="auto" w:fill="FFFFFF"/>
-            <w:tcMar>
-              <w:top w:w="0" w:type="dxa"/>
-              <w:left w:w="150" w:type="dxa"/>
-              <w:bottom w:w="0" w:type="dxa"/>
-              <w:right w:w="150" w:type="dxa"/>
-            </w:tcMar>
-            <w:vAlign w:val="center"/>
-            <w:hideMark/>
-          </w:tcPr>
-          <w:p>
-            <w:pPr>
-              <w:spacing w:line="240" w:lineRule="auto"/>
-              <w:ind w:left="0" w:right="0" w:firstLine="0"/>
-              <w:rPr>
-                <w:rFonts w:ascii="Times New Roman" w:eastAsia="Times New Roman" w:hAnsi="Times New Roman" w:cs="Times New Roman"/>
-                <w:color w:val="221F20"/>
-                <w:sz w:val="26"/>
-                <w:szCs w:val="26"/>
-              </w:rPr>
-            </w:pPr>
-            <w:r>
-              <w:rPr>
-                <w:rFonts w:ascii="Times New Roman" w:eastAsia="Times New Roman" w:hAnsi="Times New Roman" w:cs="Times New Roman"/>
-                <w:color w:val="221F20"/>
-                <w:sz w:val="26"/>
-                <w:szCs w:val="26"/>
-              </w:rPr>
-              <w:t>Spoon, Jira integration, External authentication via Github, Twitter, Facebook, Google</w:t>
-            </w:r>
-          </w:p>
-        </w:tc>
-        <w:tc>
-          <w:tcPr>
-            <w:tcW w:w="0" w:type="auto"/>
-            <w:tcBorders>
-              <w:top w:val="outset" w:sz="6" w:space="0" w:color="auto"/>
-              <w:left w:val="outset" w:sz="6" w:space="0" w:color="auto"/>
-              <w:bottom w:val="outset" w:sz="6" w:space="0" w:color="auto"/>
-              <w:right w:val="outset" w:sz="6" w:space="0" w:color="auto"/>
-            </w:tcBorders>
-            <w:shd w:val="clear" w:color="auto" w:fill="FFFFFF"/>
-            <w:tcMar>
-              <w:top w:w="0" w:type="dxa"/>
-              <w:left w:w="150" w:type="dxa"/>
-              <w:bottom w:w="0" w:type="dxa"/>
-              <w:right w:w="150" w:type="dxa"/>
-            </w:tcMar>
-            <w:vAlign w:val="center"/>
-            <w:hideMark/>
-          </w:tcPr>
-          <w:p>
-            <w:pPr>
-              <w:spacing w:line="240" w:lineRule="auto"/>
-              <w:ind w:left="0" w:right="0" w:firstLine="0"/>
+              <w:jc w:val="left"/>
               <w:rPr>
                 <w:rFonts w:ascii="Times New Roman" w:eastAsia="Times New Roman" w:hAnsi="Times New Roman" w:cs="Times New Roman"/>
                 <w:color w:val="221F20"/>
@@ -11929,23 +12341,7 @@
           <w:sz w:val="26"/>
           <w:szCs w:val="26"/>
         </w:rPr>
-        <w:t>: Thực hiện commit và push lên từ máy 2 (</w:t>
-      </w:r>
-      <w:r>
-        <w:rPr>
-          <w:rFonts w:ascii="Times New Roman" w:hAnsi="Times New Roman" w:cs="Times New Roman"/>
-          <w:sz w:val="26"/>
-          <w:szCs w:val="26"/>
-        </w:rPr>
-        <w:t>T</w:t>
-      </w:r>
-      <w:r>
-        <w:rPr>
-          <w:rFonts w:ascii="Times New Roman" w:hAnsi="Times New Roman" w:cs="Times New Roman"/>
-          <w:sz w:val="26"/>
-          <w:szCs w:val="26"/>
-        </w:rPr>
-        <w:t>ạo xung đột)</w:t>
+        <w:t>: Thực hiện commit và push lên từ máy 2 (Tạo xung đột)</w:t>
       </w:r>
     </w:p>
     <w:p>
@@ -17605,7 +18001,7 @@
 </file>
 
 <file path=customXml/itemProps1.xml><?xml version="1.0" encoding="utf-8"?>
-<ds:datastoreItem xmlns:ds="http://schemas.openxmlformats.org/officeDocument/2006/customXml" ds:itemID="{7F999527-8D95-4607-8BF3-BE320787F736}">
+<ds:datastoreItem xmlns:ds="http://schemas.openxmlformats.org/officeDocument/2006/customXml" ds:itemID="{91B7A71D-709C-4049-AA6A-B7D26103D562}">
   <ds:schemaRefs>
     <ds:schemaRef ds:uri="http://schemas.openxmlformats.org/officeDocument/2006/bibliography"/>
   </ds:schemaRefs>

</xml_diff>